<commit_message>
Envio do backend com os serviços Rest de Usuário, incluindo o Token de Validação e Processo.
</commit_message>
<xml_diff>
--- a/technical-reference.docx
+++ b/technical-reference.docx
@@ -1,6 +1,6 @@
 
 <file path=word/document.xml><?xml version="1.0" encoding="utf-8"?>
-<w:document xmlns:wpc="http://schemas.microsoft.com/office/word/2010/wordprocessingCanvas" xmlns:cx="http://schemas.microsoft.com/office/drawing/2014/chartex" xmlns:mc="http://schemas.openxmlformats.org/markup-compatibility/2006" xmlns:o="urn:schemas-microsoft-com:office:office" xmlns:r="http://schemas.openxmlformats.org/officeDocument/2006/relationships" xmlns:m="http://schemas.openxmlformats.org/officeDocument/2006/math" xmlns:v="urn:schemas-microsoft-com:vml" xmlns:wp14="http://schemas.microsoft.com/office/word/2010/wordprocessingDrawing" xmlns:wp="http://schemas.openxmlformats.org/drawingml/2006/wordprocessingDrawing" xmlns:w10="urn:schemas-microsoft-com:office:word" xmlns:w="http://schemas.openxmlformats.org/wordprocessingml/2006/main" xmlns:w14="http://schemas.microsoft.com/office/word/2010/wordml" xmlns:w15="http://schemas.microsoft.com/office/word/2012/wordml" xmlns:w16se="http://schemas.microsoft.com/office/word/2015/wordml/symex" xmlns:wpg="http://schemas.microsoft.com/office/word/2010/wordprocessingGroup" xmlns:wpi="http://schemas.microsoft.com/office/word/2010/wordprocessingInk" xmlns:wne="http://schemas.microsoft.com/office/word/2006/wordml" xmlns:wps="http://schemas.microsoft.com/office/word/2010/wordprocessingShape" mc:Ignorable="w14 w15 w16se wp14">
+<w:document xmlns:wpc="http://schemas.microsoft.com/office/word/2010/wordprocessingCanvas" xmlns:cx="http://schemas.microsoft.com/office/drawing/2014/chartex" xmlns:cx1="http://schemas.microsoft.com/office/drawing/2015/9/8/chartex" xmlns:cx2="http://schemas.microsoft.com/office/drawing/2015/10/21/chartex" xmlns:cx3="http://schemas.microsoft.com/office/drawing/2016/5/9/chartex" xmlns:cx4="http://schemas.microsoft.com/office/drawing/2016/5/10/chartex" xmlns:cx5="http://schemas.microsoft.com/office/drawing/2016/5/11/chartex" xmlns:cx6="http://schemas.microsoft.com/office/drawing/2016/5/12/chartex" xmlns:cx7="http://schemas.microsoft.com/office/drawing/2016/5/13/chartex" xmlns:cx8="http://schemas.microsoft.com/office/drawing/2016/5/14/chartex" xmlns:mc="http://schemas.openxmlformats.org/markup-compatibility/2006" xmlns:aink="http://schemas.microsoft.com/office/drawing/2016/ink" xmlns:am3d="http://schemas.microsoft.com/office/drawing/2017/model3d" xmlns:o="urn:schemas-microsoft-com:office:office" xmlns:r="http://schemas.openxmlformats.org/officeDocument/2006/relationships" xmlns:m="http://schemas.openxmlformats.org/officeDocument/2006/math" xmlns:v="urn:schemas-microsoft-com:vml" xmlns:wp14="http://schemas.microsoft.com/office/word/2010/wordprocessingDrawing" xmlns:wp="http://schemas.openxmlformats.org/drawingml/2006/wordprocessingDrawing" xmlns:w10="urn:schemas-microsoft-com:office:word" xmlns:w="http://schemas.openxmlformats.org/wordprocessingml/2006/main" xmlns:w14="http://schemas.microsoft.com/office/word/2010/wordml" xmlns:w15="http://schemas.microsoft.com/office/word/2012/wordml" xmlns:w16cid="http://schemas.microsoft.com/office/word/2016/wordml/cid" xmlns:w16se="http://schemas.microsoft.com/office/word/2015/wordml/symex" xmlns:wpg="http://schemas.microsoft.com/office/word/2010/wordprocessingGroup" xmlns:wpi="http://schemas.microsoft.com/office/word/2010/wordprocessingInk" xmlns:wne="http://schemas.microsoft.com/office/word/2006/wordml" xmlns:wps="http://schemas.microsoft.com/office/word/2010/wordprocessingShape" mc:Ignorable="w14 w15 w16se w16cid wp14">
   <w:body>
     <w:p>
       <w:pPr>
@@ -532,13 +532,1461 @@
         <w:rPr>
           <w:lang w:val="pt-BR" w:bidi="pt-BR"/>
         </w:rPr>
-        <w:t>Manual do processo para rodar a aplicação</w:t>
+        <w:t>Manual do processo para rodar a aplicação.</w:t>
+      </w:r>
+    </w:p>
+    <w:p>
+      <w:pPr>
+        <w:rPr>
+          <w:rFonts w:asciiTheme="majorHAnsi" w:eastAsiaTheme="majorEastAsia" w:hAnsiTheme="majorHAnsi" w:cstheme="majorBidi"/>
+          <w:color w:val="3B3838" w:themeColor="background2" w:themeShade="40"/>
+          <w:kern w:val="28"/>
+          <w:sz w:val="52"/>
+          <w:szCs w:val="52"/>
+          <w:lang w:val="pt-BR" w:bidi="pt-BR"/>
+          <w14:ligatures w14:val="standard"/>
+          <w14:numForm w14:val="oldStyle"/>
+        </w:rPr>
+      </w:pPr>
+      <w:r>
+        <w:rPr>
+          <w:lang w:val="pt-BR" w:bidi="pt-BR"/>
+        </w:rPr>
+        <w:br w:type="page"/>
+      </w:r>
+    </w:p>
+    <w:p>
+      <w:pPr>
+        <w:pStyle w:val="Ttulo1"/>
+        <w:rPr>
+          <w:lang w:val="pt-BR"/>
+        </w:rPr>
+      </w:pPr>
+      <w:proofErr w:type="spellStart"/>
+      <w:r>
+        <w:rPr>
+          <w:lang w:val="pt-BR" w:bidi="pt-BR"/>
+        </w:rPr>
+        <w:lastRenderedPageBreak/>
+        <w:t>Backend</w:t>
+      </w:r>
+      <w:proofErr w:type="spellEnd"/>
+    </w:p>
+    <w:p>
+      <w:pPr>
+        <w:jc w:val="both"/>
+        <w:rPr>
+          <w:lang w:val="pt-BR" w:bidi="pt-BR"/>
+        </w:rPr>
+      </w:pPr>
+      <w:r>
+        <w:rPr>
+          <w:lang w:val="pt-BR" w:bidi="pt-BR"/>
+        </w:rPr>
+        <w:t xml:space="preserve">A API do sistema Gerenciador de Processos foi desenvolvida na IDE Eclipse </w:t>
+      </w:r>
+      <w:proofErr w:type="spellStart"/>
+      <w:r>
+        <w:rPr>
+          <w:lang w:val="pt-BR" w:bidi="pt-BR"/>
+        </w:rPr>
+        <w:t>Photon</w:t>
+      </w:r>
+      <w:proofErr w:type="spellEnd"/>
+      <w:r>
+        <w:rPr>
+          <w:lang w:val="pt-BR" w:bidi="pt-BR"/>
+        </w:rPr>
+        <w:t>.</w:t>
+      </w:r>
+    </w:p>
+    <w:p>
+      <w:pPr>
+        <w:pStyle w:val="PargrafodaLista"/>
+        <w:numPr>
+          <w:ilvl w:val="0"/>
+          <w:numId w:val="31"/>
+        </w:numPr>
+        <w:spacing w:before="360" w:after="120" w:line="240" w:lineRule="auto"/>
+        <w:ind w:left="0" w:firstLine="0"/>
+        <w:jc w:val="both"/>
+        <w:rPr>
+          <w:b/>
+          <w:sz w:val="32"/>
+          <w:lang w:val="pt-BR" w:bidi="pt-BR"/>
+        </w:rPr>
+      </w:pPr>
+      <w:r>
+        <w:rPr>
+          <w:b/>
+          <w:sz w:val="32"/>
+          <w:lang w:val="pt-BR" w:bidi="pt-BR"/>
+        </w:rPr>
+        <w:t>Versões e Dependências</w:t>
+      </w:r>
+    </w:p>
+    <w:p>
+      <w:pPr>
+        <w:jc w:val="both"/>
+        <w:rPr>
+          <w:lang w:val="pt-BR" w:bidi="pt-BR"/>
+        </w:rPr>
+      </w:pPr>
+      <w:r>
+        <w:rPr>
+          <w:lang w:val="pt-BR" w:bidi="pt-BR"/>
+        </w:rPr>
+        <w:t>Segue a lista das dependências do projeto:</w:t>
+      </w:r>
+    </w:p>
+    <w:p>
+      <w:pPr>
+        <w:pStyle w:val="PargrafodaLista"/>
+        <w:numPr>
+          <w:ilvl w:val="0"/>
+          <w:numId w:val="33"/>
+        </w:numPr>
+        <w:jc w:val="both"/>
+        <w:rPr>
+          <w:lang w:val="pt-BR" w:bidi="pt-BR"/>
+        </w:rPr>
+      </w:pPr>
+      <w:r>
+        <w:rPr>
+          <w:lang w:val="pt-BR" w:bidi="pt-BR"/>
+        </w:rPr>
+        <w:t>Java: 1.8;</w:t>
+      </w:r>
+    </w:p>
+    <w:p>
+      <w:pPr>
+        <w:pStyle w:val="PargrafodaLista"/>
+        <w:numPr>
+          <w:ilvl w:val="0"/>
+          <w:numId w:val="33"/>
+        </w:numPr>
+        <w:jc w:val="both"/>
+        <w:rPr>
+          <w:lang w:val="pt-BR" w:bidi="pt-BR"/>
+        </w:rPr>
+      </w:pPr>
+      <w:r>
+        <w:rPr>
+          <w:lang w:val="pt-BR" w:bidi="pt-BR"/>
+        </w:rPr>
+        <w:t xml:space="preserve">Spring Tools </w:t>
+      </w:r>
+      <w:proofErr w:type="spellStart"/>
+      <w:r>
+        <w:rPr>
+          <w:lang w:val="pt-BR" w:bidi="pt-BR"/>
+        </w:rPr>
+        <w:t>Suite</w:t>
+      </w:r>
+      <w:proofErr w:type="spellEnd"/>
+      <w:r>
+        <w:rPr>
+          <w:lang w:val="pt-BR" w:bidi="pt-BR"/>
+        </w:rPr>
+        <w:t>: 3.9.5</w:t>
+      </w:r>
+    </w:p>
+    <w:p>
+      <w:pPr>
+        <w:pStyle w:val="PargrafodaLista"/>
+        <w:numPr>
+          <w:ilvl w:val="0"/>
+          <w:numId w:val="33"/>
+        </w:numPr>
+        <w:jc w:val="both"/>
+        <w:rPr>
+          <w:lang w:val="pt-BR" w:bidi="pt-BR"/>
+        </w:rPr>
+      </w:pPr>
+      <w:proofErr w:type="spellStart"/>
+      <w:r>
+        <w:rPr>
+          <w:lang w:val="pt-BR" w:bidi="pt-BR"/>
+        </w:rPr>
+        <w:t>MongoDB</w:t>
+      </w:r>
+      <w:proofErr w:type="spellEnd"/>
+      <w:r>
+        <w:rPr>
+          <w:lang w:val="pt-BR" w:bidi="pt-BR"/>
+        </w:rPr>
+        <w:t>: 4.0;</w:t>
+      </w:r>
+    </w:p>
+    <w:p>
+      <w:pPr>
+        <w:pStyle w:val="PargrafodaLista"/>
+        <w:numPr>
+          <w:ilvl w:val="0"/>
+          <w:numId w:val="33"/>
+        </w:numPr>
+        <w:jc w:val="both"/>
+        <w:rPr>
+          <w:lang w:val="pt-BR" w:bidi="pt-BR"/>
+        </w:rPr>
+      </w:pPr>
+      <w:r>
+        <w:rPr>
+          <w:lang w:val="pt-BR" w:bidi="pt-BR"/>
+        </w:rPr>
+        <w:t xml:space="preserve">Spring Boot: 1.5.15 [Spring Data, Spring </w:t>
+      </w:r>
+      <w:proofErr w:type="spellStart"/>
+      <w:r>
+        <w:rPr>
+          <w:lang w:val="pt-BR" w:bidi="pt-BR"/>
+        </w:rPr>
+        <w:t>Rest</w:t>
+      </w:r>
+      <w:proofErr w:type="spellEnd"/>
+      <w:r>
+        <w:rPr>
+          <w:lang w:val="pt-BR" w:bidi="pt-BR"/>
+        </w:rPr>
+        <w:t>, Spring Security];</w:t>
+      </w:r>
+    </w:p>
+    <w:p>
+      <w:pPr>
+        <w:pStyle w:val="PargrafodaLista"/>
+        <w:numPr>
+          <w:ilvl w:val="0"/>
+          <w:numId w:val="33"/>
+        </w:numPr>
+        <w:jc w:val="both"/>
+        <w:rPr>
+          <w:lang w:val="pt-BR" w:bidi="pt-BR"/>
+        </w:rPr>
+      </w:pPr>
+      <w:r>
+        <w:rPr>
+          <w:lang w:val="pt-BR" w:bidi="pt-BR"/>
+        </w:rPr>
+        <w:t>JWT (Segurança): 0.9.5;</w:t>
+      </w:r>
+    </w:p>
+    <w:p>
+      <w:pPr>
+        <w:pStyle w:val="PargrafodaLista"/>
+        <w:jc w:val="both"/>
+        <w:rPr>
+          <w:lang w:val="pt-BR" w:bidi="pt-BR"/>
+        </w:rPr>
+      </w:pPr>
+    </w:p>
+    <w:p>
+      <w:pPr>
+        <w:pStyle w:val="PargrafodaLista"/>
+        <w:numPr>
+          <w:ilvl w:val="0"/>
+          <w:numId w:val="31"/>
+        </w:numPr>
+        <w:spacing w:before="360" w:after="120" w:line="240" w:lineRule="auto"/>
+        <w:ind w:left="0" w:firstLine="0"/>
+        <w:jc w:val="both"/>
+        <w:rPr>
+          <w:b/>
+          <w:sz w:val="32"/>
+          <w:lang w:val="pt-BR" w:bidi="pt-BR"/>
+        </w:rPr>
+      </w:pPr>
+      <w:r>
+        <w:rPr>
+          <w:b/>
+          <w:sz w:val="32"/>
+          <w:lang w:val="pt-BR" w:bidi="pt-BR"/>
+        </w:rPr>
+        <w:t>Arquitetura</w:t>
+      </w:r>
+    </w:p>
+    <w:p>
+      <w:pPr>
+        <w:jc w:val="both"/>
+        <w:rPr>
+          <w:lang w:val="pt-BR" w:bidi="pt-BR"/>
+        </w:rPr>
+      </w:pPr>
+      <w:r>
+        <w:rPr>
+          <w:lang w:val="pt-BR" w:bidi="pt-BR"/>
+        </w:rPr>
+        <w:t xml:space="preserve">Explicando a arquitetura do </w:t>
+      </w:r>
+      <w:proofErr w:type="spellStart"/>
+      <w:r>
+        <w:rPr>
+          <w:lang w:val="pt-BR" w:bidi="pt-BR"/>
+        </w:rPr>
+        <w:t>backend</w:t>
+      </w:r>
+      <w:proofErr w:type="spellEnd"/>
+      <w:r>
+        <w:rPr>
+          <w:lang w:val="pt-BR" w:bidi="pt-BR"/>
+        </w:rPr>
+        <w:t xml:space="preserve"> de maneira simplificada, segue este modelo:</w:t>
+      </w:r>
+    </w:p>
+    <w:p>
+      <w:pPr>
+        <w:jc w:val="both"/>
+        <w:rPr>
+          <w:color w:val="002060"/>
+          <w:lang w:val="pt-BR" w:bidi="pt-BR"/>
+        </w:rPr>
+      </w:pPr>
+      <w:proofErr w:type="spellStart"/>
+      <w:r>
+        <w:rPr>
+          <w:color w:val="002060"/>
+          <w:lang w:val="pt-BR" w:bidi="pt-BR"/>
+        </w:rPr>
+        <w:t>Controllers</w:t>
+      </w:r>
+      <w:proofErr w:type="spellEnd"/>
+      <w:r>
+        <w:rPr>
+          <w:color w:val="002060"/>
+          <w:lang w:val="pt-BR" w:bidi="pt-BR"/>
+        </w:rPr>
+        <w:t xml:space="preserve"> =&gt; Services =&gt; </w:t>
+      </w:r>
+      <w:proofErr w:type="spellStart"/>
+      <w:r>
+        <w:rPr>
+          <w:color w:val="002060"/>
+          <w:lang w:val="pt-BR" w:bidi="pt-BR"/>
+        </w:rPr>
+        <w:t>Repository</w:t>
+      </w:r>
+      <w:proofErr w:type="spellEnd"/>
+      <w:r>
+        <w:rPr>
+          <w:color w:val="002060"/>
+          <w:lang w:val="pt-BR" w:bidi="pt-BR"/>
+        </w:rPr>
+        <w:t xml:space="preserve"> =&gt; </w:t>
+      </w:r>
+      <w:proofErr w:type="spellStart"/>
+      <w:r>
+        <w:rPr>
+          <w:color w:val="002060"/>
+          <w:lang w:val="pt-BR" w:bidi="pt-BR"/>
+        </w:rPr>
+        <w:t>Entity</w:t>
+      </w:r>
+      <w:proofErr w:type="spellEnd"/>
+    </w:p>
+    <w:p>
+      <w:pPr>
+        <w:jc w:val="both"/>
+        <w:rPr>
+          <w:color w:val="002060"/>
+          <w:lang w:val="pt-BR" w:bidi="pt-BR"/>
+        </w:rPr>
+      </w:pPr>
+      <w:r>
+        <w:rPr>
+          <w:color w:val="002060"/>
+          <w:lang w:val="pt-BR" w:bidi="pt-BR"/>
+        </w:rPr>
+        <w:tab/>
       </w:r>
       <w:r>
         <w:rPr>
+          <w:color w:val="002060"/>
           <w:lang w:val="pt-BR" w:bidi="pt-BR"/>
         </w:rPr>
-        <w:t>.</w:t>
+        <w:tab/>
+      </w:r>
+      <w:r>
+        <w:rPr>
+          <w:color w:val="002060"/>
+          <w:lang w:val="pt-BR" w:bidi="pt-BR"/>
+        </w:rPr>
+        <w:tab/>
+      </w:r>
+      <w:r>
+        <w:rPr>
+          <w:color w:val="002060"/>
+          <w:lang w:val="pt-BR" w:bidi="pt-BR"/>
+        </w:rPr>
+        <w:tab/>
+        <w:t xml:space="preserve">     |=&gt; </w:t>
+      </w:r>
+      <w:proofErr w:type="spellStart"/>
+      <w:r>
+        <w:rPr>
+          <w:color w:val="002060"/>
+          <w:lang w:val="pt-BR" w:bidi="pt-BR"/>
+        </w:rPr>
+        <w:t>MongoDB</w:t>
+      </w:r>
+      <w:proofErr w:type="spellEnd"/>
+    </w:p>
+    <w:p>
+      <w:pPr>
+        <w:jc w:val="both"/>
+        <w:rPr>
+          <w:color w:val="002060"/>
+          <w:lang w:val="pt-BR" w:bidi="pt-BR"/>
+        </w:rPr>
+      </w:pPr>
+      <w:r>
+        <w:rPr>
+          <w:lang w:val="pt-BR" w:bidi="pt-BR"/>
+        </w:rPr>
+        <w:t>Desenvolvida no padrão REST, sobre uma camada de segurança para gerenciar o acesso aos serviços do sistema.</w:t>
+      </w:r>
+    </w:p>
+    <w:p>
+      <w:pPr>
+        <w:pStyle w:val="PargrafodaLista"/>
+        <w:numPr>
+          <w:ilvl w:val="0"/>
+          <w:numId w:val="31"/>
+        </w:numPr>
+        <w:spacing w:before="360" w:after="120" w:line="240" w:lineRule="auto"/>
+        <w:ind w:left="0" w:firstLine="0"/>
+        <w:jc w:val="both"/>
+        <w:rPr>
+          <w:b/>
+          <w:sz w:val="32"/>
+          <w:lang w:val="pt-BR" w:bidi="pt-BR"/>
+        </w:rPr>
+      </w:pPr>
+      <w:r>
+        <w:rPr>
+          <w:b/>
+          <w:sz w:val="32"/>
+          <w:lang w:val="pt-BR" w:bidi="pt-BR"/>
+        </w:rPr>
+        <w:t>Testes da API</w:t>
+      </w:r>
+    </w:p>
+    <w:p>
+      <w:pPr>
+        <w:jc w:val="both"/>
+        <w:rPr>
+          <w:lang w:val="pt-BR" w:bidi="pt-BR"/>
+        </w:rPr>
+      </w:pPr>
+      <w:r>
+        <w:rPr>
+          <w:lang w:val="pt-BR" w:bidi="pt-BR"/>
+        </w:rPr>
+        <w:t xml:space="preserve">Os testes dos serviços da API foram realizados com o software </w:t>
+      </w:r>
+      <w:proofErr w:type="spellStart"/>
+      <w:r>
+        <w:rPr>
+          <w:lang w:val="pt-BR" w:bidi="pt-BR"/>
+        </w:rPr>
+        <w:t>Postman</w:t>
+      </w:r>
+      <w:proofErr w:type="spellEnd"/>
+      <w:r>
+        <w:rPr>
+          <w:lang w:val="pt-BR" w:bidi="pt-BR"/>
+        </w:rPr>
+        <w:t>, acessando a cada serviço desenvolvido;</w:t>
+      </w:r>
+    </w:p>
+    <w:p>
+      <w:pPr>
+        <w:pStyle w:val="PargrafodaLista"/>
+        <w:numPr>
+          <w:ilvl w:val="0"/>
+          <w:numId w:val="31"/>
+        </w:numPr>
+        <w:spacing w:before="360" w:after="120" w:line="240" w:lineRule="auto"/>
+        <w:ind w:left="0" w:firstLine="0"/>
+        <w:jc w:val="both"/>
+        <w:rPr>
+          <w:b/>
+          <w:sz w:val="32"/>
+          <w:lang w:val="pt-BR" w:bidi="pt-BR"/>
+        </w:rPr>
+      </w:pPr>
+      <w:r>
+        <w:rPr>
+          <w:b/>
+          <w:sz w:val="32"/>
+          <w:lang w:val="pt-BR" w:bidi="pt-BR"/>
+        </w:rPr>
+        <w:t>Configurando o projeto</w:t>
+      </w:r>
+    </w:p>
+    <w:p>
+      <w:pPr>
+        <w:jc w:val="both"/>
+        <w:rPr>
+          <w:lang w:val="pt-BR" w:bidi="pt-BR"/>
+        </w:rPr>
+      </w:pPr>
+      <w:r>
+        <w:rPr>
+          <w:lang w:val="pt-BR" w:bidi="pt-BR"/>
+        </w:rPr>
+        <w:t xml:space="preserve">Os testes dos serviços da API foram realizados com o software </w:t>
+      </w:r>
+      <w:proofErr w:type="spellStart"/>
+      <w:r>
+        <w:rPr>
+          <w:lang w:val="pt-BR" w:bidi="pt-BR"/>
+        </w:rPr>
+        <w:t>Postman</w:t>
+      </w:r>
+      <w:proofErr w:type="spellEnd"/>
+      <w:r>
+        <w:rPr>
+          <w:lang w:val="pt-BR" w:bidi="pt-BR"/>
+        </w:rPr>
+        <w:t>, acessando a cada serviço desenvolvido;</w:t>
+      </w:r>
+    </w:p>
+    <w:p>
+      <w:pPr>
+        <w:pStyle w:val="PargrafodaLista"/>
+        <w:numPr>
+          <w:ilvl w:val="0"/>
+          <w:numId w:val="31"/>
+        </w:numPr>
+        <w:spacing w:before="360" w:after="120" w:line="240" w:lineRule="auto"/>
+        <w:ind w:left="0" w:firstLine="0"/>
+        <w:jc w:val="both"/>
+        <w:rPr>
+          <w:b/>
+          <w:sz w:val="32"/>
+          <w:lang w:val="pt-BR" w:bidi="pt-BR"/>
+        </w:rPr>
+      </w:pPr>
+      <w:r>
+        <w:rPr>
+          <w:b/>
+          <w:sz w:val="32"/>
+          <w:lang w:val="pt-BR" w:bidi="pt-BR"/>
+        </w:rPr>
+        <w:t>Executando a aplicação localmente</w:t>
+      </w:r>
+    </w:p>
+    <w:p>
+      <w:pPr>
+        <w:jc w:val="both"/>
+        <w:rPr>
+          <w:lang w:val="pt-BR" w:bidi="pt-BR"/>
+        </w:rPr>
+      </w:pPr>
+      <w:r>
+        <w:rPr>
+          <w:lang w:val="pt-BR" w:bidi="pt-BR"/>
+        </w:rPr>
+        <w:t>Pré-requisito:</w:t>
+      </w:r>
+    </w:p>
+    <w:p>
+      <w:pPr>
+        <w:pStyle w:val="PargrafodaLista"/>
+        <w:numPr>
+          <w:ilvl w:val="0"/>
+          <w:numId w:val="34"/>
+        </w:numPr>
+        <w:spacing w:before="0"/>
+        <w:ind w:left="714" w:hanging="357"/>
+        <w:jc w:val="both"/>
+        <w:rPr>
+          <w:lang w:val="pt-BR" w:bidi="pt-BR"/>
+        </w:rPr>
+      </w:pPr>
+      <w:r>
+        <w:rPr>
+          <w:lang w:val="pt-BR" w:bidi="pt-BR"/>
+        </w:rPr>
+        <w:t xml:space="preserve">Possuir Java 1.8, Spring Tools </w:t>
+      </w:r>
+      <w:proofErr w:type="spellStart"/>
+      <w:r>
+        <w:rPr>
+          <w:lang w:val="pt-BR" w:bidi="pt-BR"/>
+        </w:rPr>
+        <w:t>Suite</w:t>
+      </w:r>
+      <w:proofErr w:type="spellEnd"/>
+      <w:r>
+        <w:rPr>
+          <w:lang w:val="pt-BR" w:bidi="pt-BR"/>
+        </w:rPr>
+        <w:t xml:space="preserve"> e o </w:t>
+      </w:r>
+      <w:proofErr w:type="spellStart"/>
+      <w:r>
+        <w:rPr>
+          <w:lang w:val="pt-BR" w:bidi="pt-BR"/>
+        </w:rPr>
+        <w:t>MongoDB</w:t>
+      </w:r>
+      <w:proofErr w:type="spellEnd"/>
+      <w:r>
+        <w:rPr>
+          <w:lang w:val="pt-BR" w:bidi="pt-BR"/>
+        </w:rPr>
+        <w:t>;</w:t>
+      </w:r>
+    </w:p>
+    <w:p>
+      <w:pPr>
+        <w:jc w:val="both"/>
+        <w:rPr>
+          <w:lang w:val="pt-BR" w:bidi="pt-BR"/>
+        </w:rPr>
+      </w:pPr>
+      <w:r>
+        <w:rPr>
+          <w:lang w:val="pt-BR" w:bidi="pt-BR"/>
+        </w:rPr>
+        <w:t>Segue o passo a passo para executar a API localmente:</w:t>
+      </w:r>
+    </w:p>
+    <w:p>
+      <w:pPr>
+        <w:pStyle w:val="PargrafodaLista"/>
+        <w:numPr>
+          <w:ilvl w:val="0"/>
+          <w:numId w:val="34"/>
+        </w:numPr>
+        <w:spacing w:before="0"/>
+        <w:ind w:left="714" w:hanging="357"/>
+        <w:jc w:val="both"/>
+        <w:rPr>
+          <w:lang w:val="pt-BR" w:bidi="pt-BR"/>
+        </w:rPr>
+      </w:pPr>
+      <w:r>
+        <w:rPr>
+          <w:lang w:val="pt-BR" w:bidi="pt-BR"/>
+        </w:rPr>
+        <w:t>Abrir a IDE do Eclipse;</w:t>
+      </w:r>
+    </w:p>
+    <w:p>
+      <w:pPr>
+        <w:pStyle w:val="PargrafodaLista"/>
+        <w:numPr>
+          <w:ilvl w:val="0"/>
+          <w:numId w:val="34"/>
+        </w:numPr>
+        <w:jc w:val="both"/>
+        <w:rPr>
+          <w:lang w:val="pt-BR" w:bidi="pt-BR"/>
+        </w:rPr>
+      </w:pPr>
+      <w:r>
+        <w:rPr>
+          <w:lang w:val="pt-BR" w:bidi="pt-BR"/>
+        </w:rPr>
+        <w:t>Importar o projeto na opção “</w:t>
+      </w:r>
+      <w:proofErr w:type="spellStart"/>
+      <w:r>
+        <w:rPr>
+          <w:lang w:val="pt-BR" w:bidi="pt-BR"/>
+        </w:rPr>
+        <w:t>Existing</w:t>
+      </w:r>
+      <w:proofErr w:type="spellEnd"/>
+      <w:r>
+        <w:rPr>
+          <w:lang w:val="pt-BR" w:bidi="pt-BR"/>
+        </w:rPr>
+        <w:t xml:space="preserve"> </w:t>
+      </w:r>
+      <w:proofErr w:type="spellStart"/>
+      <w:r>
+        <w:rPr>
+          <w:lang w:val="pt-BR" w:bidi="pt-BR"/>
+        </w:rPr>
+        <w:t>Maven</w:t>
+      </w:r>
+      <w:proofErr w:type="spellEnd"/>
+      <w:r>
+        <w:rPr>
+          <w:lang w:val="pt-BR" w:bidi="pt-BR"/>
+        </w:rPr>
+        <w:t xml:space="preserve"> </w:t>
+      </w:r>
+      <w:proofErr w:type="spellStart"/>
+      <w:r>
+        <w:rPr>
+          <w:lang w:val="pt-BR" w:bidi="pt-BR"/>
+        </w:rPr>
+        <w:t>Projects</w:t>
+      </w:r>
+      <w:proofErr w:type="spellEnd"/>
+      <w:r>
+        <w:rPr>
+          <w:lang w:val="pt-BR" w:bidi="pt-BR"/>
+        </w:rPr>
+        <w:t>” e selecionar a pasta da API;</w:t>
+      </w:r>
+    </w:p>
+    <w:p>
+      <w:pPr>
+        <w:pStyle w:val="PargrafodaLista"/>
+        <w:numPr>
+          <w:ilvl w:val="0"/>
+          <w:numId w:val="34"/>
+        </w:numPr>
+        <w:jc w:val="both"/>
+        <w:rPr>
+          <w:lang w:val="pt-BR" w:bidi="pt-BR"/>
+        </w:rPr>
+      </w:pPr>
+      <w:r>
+        <w:rPr>
+          <w:lang w:val="pt-BR" w:bidi="pt-BR"/>
+        </w:rPr>
+        <w:t>Executar a opção “</w:t>
+      </w:r>
+      <w:proofErr w:type="spellStart"/>
+      <w:r>
+        <w:rPr>
+          <w:lang w:val="pt-BR" w:bidi="pt-BR"/>
+        </w:rPr>
+        <w:t>Maven</w:t>
+      </w:r>
+      <w:proofErr w:type="spellEnd"/>
+      <w:r>
+        <w:rPr>
+          <w:lang w:val="pt-BR" w:bidi="pt-BR"/>
+        </w:rPr>
+        <w:t xml:space="preserve"> &gt; Update Project...” para baixar as dependências do projeto (POM.xml)</w:t>
+      </w:r>
+    </w:p>
+    <w:p>
+      <w:pPr>
+        <w:pStyle w:val="PargrafodaLista"/>
+        <w:numPr>
+          <w:ilvl w:val="0"/>
+          <w:numId w:val="34"/>
+        </w:numPr>
+        <w:jc w:val="both"/>
+        <w:rPr>
+          <w:lang w:val="pt-BR" w:bidi="pt-BR"/>
+        </w:rPr>
+      </w:pPr>
+      <w:r>
+        <w:rPr>
+          <w:lang w:val="pt-BR" w:bidi="pt-BR"/>
+        </w:rPr>
+        <w:lastRenderedPageBreak/>
+        <w:t xml:space="preserve">O arquivo de configuração </w:t>
+      </w:r>
+      <w:proofErr w:type="spellStart"/>
+      <w:proofErr w:type="gramStart"/>
+      <w:r>
+        <w:rPr>
+          <w:lang w:val="pt-BR" w:bidi="pt-BR"/>
+        </w:rPr>
+        <w:t>application.properties</w:t>
+      </w:r>
+      <w:proofErr w:type="spellEnd"/>
+      <w:proofErr w:type="gramEnd"/>
+      <w:r>
+        <w:rPr>
+          <w:lang w:val="pt-BR" w:bidi="pt-BR"/>
+        </w:rPr>
+        <w:t xml:space="preserve">, deverá ser </w:t>
+      </w:r>
+      <w:r>
+        <w:rPr>
+          <w:lang w:val="pt-BR" w:bidi="pt-BR"/>
+        </w:rPr>
+        <w:t>ajustado, caso necessário:</w:t>
+      </w:r>
+    </w:p>
+    <w:p>
+      <w:pPr>
+        <w:pBdr>
+          <w:top w:val="single" w:sz="4" w:space="1" w:color="auto"/>
+          <w:left w:val="single" w:sz="4" w:space="4" w:color="auto"/>
+          <w:bottom w:val="single" w:sz="4" w:space="1" w:color="auto"/>
+          <w:right w:val="single" w:sz="4" w:space="4" w:color="auto"/>
+        </w:pBdr>
+        <w:autoSpaceDE w:val="0"/>
+        <w:autoSpaceDN w:val="0"/>
+        <w:adjustRightInd w:val="0"/>
+        <w:spacing w:before="0" w:line="240" w:lineRule="auto"/>
+        <w:ind w:left="720"/>
+        <w:rPr>
+          <w:rFonts w:ascii="Consolas" w:hAnsi="Consolas" w:cs="Consolas"/>
+          <w:sz w:val="20"/>
+          <w:szCs w:val="20"/>
+          <w:lang w:val="pt-BR"/>
+        </w:rPr>
+      </w:pPr>
+      <w:proofErr w:type="spellStart"/>
+      <w:r>
+        <w:rPr>
+          <w:rFonts w:ascii="Consolas" w:hAnsi="Consolas" w:cs="Consolas"/>
+          <w:color w:val="000000"/>
+          <w:sz w:val="20"/>
+          <w:szCs w:val="20"/>
+          <w:lang w:val="pt-BR"/>
+        </w:rPr>
+        <w:t>spring.</w:t>
+      </w:r>
+      <w:proofErr w:type="gramStart"/>
+      <w:r>
+        <w:rPr>
+          <w:rFonts w:ascii="Consolas" w:hAnsi="Consolas" w:cs="Consolas"/>
+          <w:color w:val="000000"/>
+          <w:sz w:val="20"/>
+          <w:szCs w:val="20"/>
+          <w:lang w:val="pt-BR"/>
+        </w:rPr>
+        <w:t>data.mongodb</w:t>
+      </w:r>
+      <w:proofErr w:type="gramEnd"/>
+      <w:r>
+        <w:rPr>
+          <w:rFonts w:ascii="Consolas" w:hAnsi="Consolas" w:cs="Consolas"/>
+          <w:color w:val="000000"/>
+          <w:sz w:val="20"/>
+          <w:szCs w:val="20"/>
+          <w:lang w:val="pt-BR"/>
+        </w:rPr>
+        <w:t>.host</w:t>
+      </w:r>
+      <w:proofErr w:type="spellEnd"/>
+      <w:r>
+        <w:rPr>
+          <w:rFonts w:ascii="Consolas" w:hAnsi="Consolas" w:cs="Consolas"/>
+          <w:color w:val="000000"/>
+          <w:sz w:val="20"/>
+          <w:szCs w:val="20"/>
+          <w:lang w:val="pt-BR"/>
+        </w:rPr>
+        <w:t>=</w:t>
+      </w:r>
+      <w:proofErr w:type="spellStart"/>
+      <w:r>
+        <w:rPr>
+          <w:rFonts w:ascii="Consolas" w:hAnsi="Consolas" w:cs="Consolas"/>
+          <w:color w:val="2A00FF"/>
+          <w:sz w:val="20"/>
+          <w:szCs w:val="20"/>
+          <w:lang w:val="pt-BR"/>
+        </w:rPr>
+        <w:t>localhost</w:t>
+      </w:r>
+      <w:proofErr w:type="spellEnd"/>
+    </w:p>
+    <w:p>
+      <w:pPr>
+        <w:pBdr>
+          <w:top w:val="single" w:sz="4" w:space="1" w:color="auto"/>
+          <w:left w:val="single" w:sz="4" w:space="4" w:color="auto"/>
+          <w:bottom w:val="single" w:sz="4" w:space="1" w:color="auto"/>
+          <w:right w:val="single" w:sz="4" w:space="4" w:color="auto"/>
+        </w:pBdr>
+        <w:autoSpaceDE w:val="0"/>
+        <w:autoSpaceDN w:val="0"/>
+        <w:adjustRightInd w:val="0"/>
+        <w:spacing w:before="0" w:line="240" w:lineRule="auto"/>
+        <w:ind w:left="720"/>
+        <w:rPr>
+          <w:rFonts w:ascii="Consolas" w:hAnsi="Consolas" w:cs="Consolas"/>
+          <w:sz w:val="20"/>
+          <w:szCs w:val="20"/>
+          <w:lang w:val="pt-BR"/>
+        </w:rPr>
+      </w:pPr>
+      <w:proofErr w:type="spellStart"/>
+      <w:r>
+        <w:rPr>
+          <w:rFonts w:ascii="Consolas" w:hAnsi="Consolas" w:cs="Consolas"/>
+          <w:color w:val="000000"/>
+          <w:sz w:val="20"/>
+          <w:szCs w:val="20"/>
+          <w:lang w:val="pt-BR"/>
+        </w:rPr>
+        <w:t>spring.</w:t>
+      </w:r>
+      <w:proofErr w:type="gramStart"/>
+      <w:r>
+        <w:rPr>
+          <w:rFonts w:ascii="Consolas" w:hAnsi="Consolas" w:cs="Consolas"/>
+          <w:color w:val="000000"/>
+          <w:sz w:val="20"/>
+          <w:szCs w:val="20"/>
+          <w:lang w:val="pt-BR"/>
+        </w:rPr>
+        <w:t>data.mongodb</w:t>
+      </w:r>
+      <w:proofErr w:type="gramEnd"/>
+      <w:r>
+        <w:rPr>
+          <w:rFonts w:ascii="Consolas" w:hAnsi="Consolas" w:cs="Consolas"/>
+          <w:color w:val="000000"/>
+          <w:sz w:val="20"/>
+          <w:szCs w:val="20"/>
+          <w:lang w:val="pt-BR"/>
+        </w:rPr>
+        <w:t>.database</w:t>
+      </w:r>
+      <w:proofErr w:type="spellEnd"/>
+      <w:r>
+        <w:rPr>
+          <w:rFonts w:ascii="Consolas" w:hAnsi="Consolas" w:cs="Consolas"/>
+          <w:color w:val="000000"/>
+          <w:sz w:val="20"/>
+          <w:szCs w:val="20"/>
+          <w:lang w:val="pt-BR"/>
+        </w:rPr>
+        <w:t>=</w:t>
+      </w:r>
+      <w:proofErr w:type="spellStart"/>
+      <w:r>
+        <w:rPr>
+          <w:rFonts w:ascii="Consolas" w:hAnsi="Consolas" w:cs="Consolas"/>
+          <w:color w:val="2A00FF"/>
+          <w:sz w:val="20"/>
+          <w:szCs w:val="20"/>
+          <w:lang w:val="pt-BR"/>
+        </w:rPr>
+        <w:t>process_db</w:t>
+      </w:r>
+      <w:proofErr w:type="spellEnd"/>
+    </w:p>
+    <w:p>
+      <w:pPr>
+        <w:pBdr>
+          <w:top w:val="single" w:sz="4" w:space="1" w:color="auto"/>
+          <w:left w:val="single" w:sz="4" w:space="4" w:color="auto"/>
+          <w:bottom w:val="single" w:sz="4" w:space="1" w:color="auto"/>
+          <w:right w:val="single" w:sz="4" w:space="4" w:color="auto"/>
+        </w:pBdr>
+        <w:autoSpaceDE w:val="0"/>
+        <w:autoSpaceDN w:val="0"/>
+        <w:adjustRightInd w:val="0"/>
+        <w:spacing w:before="0" w:line="240" w:lineRule="auto"/>
+        <w:ind w:left="720"/>
+        <w:rPr>
+          <w:rFonts w:ascii="Consolas" w:hAnsi="Consolas" w:cs="Consolas"/>
+          <w:sz w:val="20"/>
+          <w:szCs w:val="20"/>
+          <w:lang w:val="pt-BR"/>
+        </w:rPr>
+      </w:pPr>
+      <w:proofErr w:type="spellStart"/>
+      <w:r>
+        <w:rPr>
+          <w:rFonts w:ascii="Consolas" w:hAnsi="Consolas" w:cs="Consolas"/>
+          <w:color w:val="000000"/>
+          <w:sz w:val="20"/>
+          <w:szCs w:val="20"/>
+          <w:lang w:val="pt-BR"/>
+        </w:rPr>
+        <w:t>spring.</w:t>
+      </w:r>
+      <w:proofErr w:type="gramStart"/>
+      <w:r>
+        <w:rPr>
+          <w:rFonts w:ascii="Consolas" w:hAnsi="Consolas" w:cs="Consolas"/>
+          <w:color w:val="000000"/>
+          <w:sz w:val="20"/>
+          <w:szCs w:val="20"/>
+          <w:lang w:val="pt-BR"/>
+        </w:rPr>
+        <w:t>data.mongodb</w:t>
+      </w:r>
+      <w:proofErr w:type="gramEnd"/>
+      <w:r>
+        <w:rPr>
+          <w:rFonts w:ascii="Consolas" w:hAnsi="Consolas" w:cs="Consolas"/>
+          <w:color w:val="000000"/>
+          <w:sz w:val="20"/>
+          <w:szCs w:val="20"/>
+          <w:lang w:val="pt-BR"/>
+        </w:rPr>
+        <w:t>.port</w:t>
+      </w:r>
+      <w:proofErr w:type="spellEnd"/>
+      <w:r>
+        <w:rPr>
+          <w:rFonts w:ascii="Consolas" w:hAnsi="Consolas" w:cs="Consolas"/>
+          <w:color w:val="000000"/>
+          <w:sz w:val="20"/>
+          <w:szCs w:val="20"/>
+          <w:lang w:val="pt-BR"/>
+        </w:rPr>
+        <w:t>=</w:t>
+      </w:r>
+      <w:r>
+        <w:rPr>
+          <w:rFonts w:ascii="Consolas" w:hAnsi="Consolas" w:cs="Consolas"/>
+          <w:color w:val="2A00FF"/>
+          <w:sz w:val="20"/>
+          <w:szCs w:val="20"/>
+          <w:lang w:val="pt-BR"/>
+        </w:rPr>
+        <w:t>27017</w:t>
+      </w:r>
+    </w:p>
+    <w:p>
+      <w:pPr>
+        <w:pBdr>
+          <w:top w:val="single" w:sz="4" w:space="1" w:color="auto"/>
+          <w:left w:val="single" w:sz="4" w:space="4" w:color="auto"/>
+          <w:bottom w:val="single" w:sz="4" w:space="1" w:color="auto"/>
+          <w:right w:val="single" w:sz="4" w:space="4" w:color="auto"/>
+        </w:pBdr>
+        <w:autoSpaceDE w:val="0"/>
+        <w:autoSpaceDN w:val="0"/>
+        <w:adjustRightInd w:val="0"/>
+        <w:spacing w:before="0" w:line="240" w:lineRule="auto"/>
+        <w:ind w:left="720"/>
+        <w:rPr>
+          <w:rFonts w:ascii="Consolas" w:hAnsi="Consolas" w:cs="Consolas"/>
+          <w:sz w:val="20"/>
+          <w:szCs w:val="20"/>
+          <w:lang w:val="pt-BR"/>
+        </w:rPr>
+      </w:pPr>
+      <w:proofErr w:type="spellStart"/>
+      <w:proofErr w:type="gramStart"/>
+      <w:r>
+        <w:rPr>
+          <w:rFonts w:ascii="Consolas" w:hAnsi="Consolas" w:cs="Consolas"/>
+          <w:color w:val="000000"/>
+          <w:sz w:val="20"/>
+          <w:szCs w:val="20"/>
+          <w:u w:val="single"/>
+          <w:lang w:val="pt-BR"/>
+        </w:rPr>
+        <w:t>jwt.secret</w:t>
+      </w:r>
+      <w:proofErr w:type="spellEnd"/>
+      <w:proofErr w:type="gramEnd"/>
+      <w:r>
+        <w:rPr>
+          <w:rFonts w:ascii="Consolas" w:hAnsi="Consolas" w:cs="Consolas"/>
+          <w:color w:val="000000"/>
+          <w:sz w:val="20"/>
+          <w:szCs w:val="20"/>
+          <w:lang w:val="pt-BR"/>
+        </w:rPr>
+        <w:t>=</w:t>
+      </w:r>
+      <w:proofErr w:type="spellStart"/>
+      <w:r>
+        <w:rPr>
+          <w:rFonts w:ascii="Consolas" w:hAnsi="Consolas" w:cs="Consolas"/>
+          <w:color w:val="2A00FF"/>
+          <w:sz w:val="20"/>
+          <w:szCs w:val="20"/>
+          <w:lang w:val="pt-BR"/>
+        </w:rPr>
+        <w:t>processAdmin_XPT</w:t>
+      </w:r>
+      <w:proofErr w:type="spellEnd"/>
+      <w:r>
+        <w:rPr>
+          <w:rFonts w:ascii="Consolas" w:hAnsi="Consolas" w:cs="Consolas"/>
+          <w:color w:val="2A00FF"/>
+          <w:sz w:val="20"/>
+          <w:szCs w:val="20"/>
+          <w:lang w:val="pt-BR"/>
+        </w:rPr>
+        <w:t>*</w:t>
+      </w:r>
+    </w:p>
+    <w:p>
+      <w:pPr>
+        <w:pBdr>
+          <w:top w:val="single" w:sz="4" w:space="1" w:color="auto"/>
+          <w:left w:val="single" w:sz="4" w:space="4" w:color="auto"/>
+          <w:bottom w:val="single" w:sz="4" w:space="1" w:color="auto"/>
+          <w:right w:val="single" w:sz="4" w:space="4" w:color="auto"/>
+        </w:pBdr>
+        <w:autoSpaceDE w:val="0"/>
+        <w:autoSpaceDN w:val="0"/>
+        <w:adjustRightInd w:val="0"/>
+        <w:spacing w:before="0" w:line="240" w:lineRule="auto"/>
+        <w:ind w:left="720"/>
+        <w:rPr>
+          <w:rFonts w:ascii="Consolas" w:hAnsi="Consolas" w:cs="Consolas"/>
+          <w:sz w:val="20"/>
+          <w:szCs w:val="20"/>
+          <w:lang w:val="pt-BR"/>
+        </w:rPr>
+      </w:pPr>
+      <w:proofErr w:type="spellStart"/>
+      <w:proofErr w:type="gramStart"/>
+      <w:r>
+        <w:rPr>
+          <w:rFonts w:ascii="Consolas" w:hAnsi="Consolas" w:cs="Consolas"/>
+          <w:color w:val="000000"/>
+          <w:sz w:val="20"/>
+          <w:szCs w:val="20"/>
+          <w:u w:val="single"/>
+          <w:lang w:val="pt-BR"/>
+        </w:rPr>
+        <w:t>jwt.expiration</w:t>
+      </w:r>
+      <w:proofErr w:type="spellEnd"/>
+      <w:proofErr w:type="gramEnd"/>
+      <w:r>
+        <w:rPr>
+          <w:rFonts w:ascii="Consolas" w:hAnsi="Consolas" w:cs="Consolas"/>
+          <w:color w:val="000000"/>
+          <w:sz w:val="20"/>
+          <w:szCs w:val="20"/>
+          <w:lang w:val="pt-BR"/>
+        </w:rPr>
+        <w:t>=</w:t>
+      </w:r>
+      <w:r>
+        <w:rPr>
+          <w:rFonts w:ascii="Consolas" w:hAnsi="Consolas" w:cs="Consolas"/>
+          <w:color w:val="2A00FF"/>
+          <w:sz w:val="20"/>
+          <w:szCs w:val="20"/>
+          <w:lang w:val="pt-BR"/>
+        </w:rPr>
+        <w:t>604800</w:t>
+      </w:r>
+      <w:r>
+        <w:rPr>
+          <w:lang w:val="pt-BR" w:bidi="pt-BR"/>
+        </w:rPr>
+        <w:t xml:space="preserve">  </w:t>
+      </w:r>
+    </w:p>
+    <w:p>
+      <w:pPr>
+        <w:pStyle w:val="PargrafodaLista"/>
+        <w:numPr>
+          <w:ilvl w:val="0"/>
+          <w:numId w:val="34"/>
+        </w:numPr>
+        <w:jc w:val="both"/>
+        <w:rPr>
+          <w:lang w:val="pt-BR" w:bidi="pt-BR"/>
+        </w:rPr>
+      </w:pPr>
+      <w:r>
+        <w:rPr>
+          <w:lang w:val="pt-BR" w:bidi="pt-BR"/>
+        </w:rPr>
+        <w:t xml:space="preserve">Caso o serviço do </w:t>
+      </w:r>
+      <w:proofErr w:type="spellStart"/>
+      <w:r>
+        <w:rPr>
+          <w:lang w:val="pt-BR" w:bidi="pt-BR"/>
+        </w:rPr>
+        <w:t>mongoDB</w:t>
+      </w:r>
+      <w:proofErr w:type="spellEnd"/>
+      <w:r>
+        <w:rPr>
+          <w:lang w:val="pt-BR" w:bidi="pt-BR"/>
+        </w:rPr>
+        <w:t xml:space="preserve"> não esteja ativo, subir o serviço:</w:t>
+      </w:r>
+    </w:p>
+    <w:p>
+      <w:pPr>
+        <w:pStyle w:val="PargrafodaLista"/>
+        <w:pBdr>
+          <w:top w:val="single" w:sz="4" w:space="1" w:color="auto"/>
+          <w:left w:val="single" w:sz="4" w:space="4" w:color="auto"/>
+          <w:bottom w:val="single" w:sz="4" w:space="1" w:color="auto"/>
+          <w:right w:val="single" w:sz="4" w:space="4" w:color="auto"/>
+        </w:pBdr>
+        <w:autoSpaceDE w:val="0"/>
+        <w:autoSpaceDN w:val="0"/>
+        <w:adjustRightInd w:val="0"/>
+        <w:spacing w:before="0" w:line="240" w:lineRule="auto"/>
+        <w:rPr>
+          <w:rFonts w:ascii="Consolas" w:hAnsi="Consolas" w:cs="Consolas"/>
+          <w:color w:val="002060"/>
+          <w:sz w:val="20"/>
+          <w:szCs w:val="20"/>
+          <w:lang w:val="pt-BR"/>
+        </w:rPr>
+      </w:pPr>
+      <w:r>
+        <w:rPr>
+          <w:rFonts w:ascii="Courier New" w:hAnsi="Courier New" w:cs="Courier New"/>
+          <w:color w:val="002060"/>
+          <w:sz w:val="20"/>
+          <w:lang w:val="pt-BR" w:bidi="pt-BR"/>
+        </w:rPr>
+        <w:t xml:space="preserve">&gt;&gt; </w:t>
+      </w:r>
+      <w:proofErr w:type="spellStart"/>
+      <w:r>
+        <w:rPr>
+          <w:rFonts w:ascii="Courier New" w:hAnsi="Courier New" w:cs="Courier New"/>
+          <w:color w:val="002060"/>
+          <w:sz w:val="20"/>
+          <w:lang w:val="pt-BR" w:bidi="pt-BR"/>
+        </w:rPr>
+        <w:t>mo</w:t>
+      </w:r>
+      <w:r>
+        <w:rPr>
+          <w:rFonts w:ascii="Courier New" w:hAnsi="Courier New" w:cs="Courier New"/>
+          <w:color w:val="002060"/>
+          <w:sz w:val="20"/>
+          <w:lang w:val="pt-BR" w:bidi="pt-BR"/>
+        </w:rPr>
+        <w:t>ngod</w:t>
+      </w:r>
+      <w:proofErr w:type="spellEnd"/>
+      <w:r>
+        <w:rPr>
+          <w:rFonts w:ascii="Courier New" w:hAnsi="Courier New" w:cs="Courier New"/>
+          <w:color w:val="002060"/>
+          <w:sz w:val="20"/>
+          <w:lang w:val="pt-BR" w:bidi="pt-BR"/>
+        </w:rPr>
+        <w:t xml:space="preserve"> --</w:t>
+      </w:r>
+      <w:proofErr w:type="spellStart"/>
+      <w:r>
+        <w:rPr>
+          <w:rFonts w:ascii="Courier New" w:hAnsi="Courier New" w:cs="Courier New"/>
+          <w:color w:val="002060"/>
+          <w:sz w:val="20"/>
+          <w:lang w:val="pt-BR" w:bidi="pt-BR"/>
+        </w:rPr>
+        <w:t>dbpath</w:t>
+      </w:r>
+      <w:proofErr w:type="spellEnd"/>
+      <w:r>
+        <w:rPr>
+          <w:rFonts w:ascii="Courier New" w:hAnsi="Courier New" w:cs="Courier New"/>
+          <w:color w:val="002060"/>
+          <w:sz w:val="20"/>
+          <w:lang w:val="pt-BR" w:bidi="pt-BR"/>
+        </w:rPr>
+        <w:t xml:space="preserve"> </w:t>
+      </w:r>
+      <w:r>
+        <w:rPr>
+          <w:rFonts w:ascii="Courier New" w:hAnsi="Courier New" w:cs="Courier New"/>
+          <w:color w:val="002060"/>
+          <w:sz w:val="20"/>
+          <w:lang w:val="pt-BR" w:bidi="pt-BR"/>
+        </w:rPr>
+        <w:t>&lt;DIRETORIO&gt;</w:t>
+      </w:r>
+      <w:r>
+        <w:rPr>
+          <w:rFonts w:ascii="Courier New" w:hAnsi="Courier New" w:cs="Courier New"/>
+          <w:color w:val="002060"/>
+          <w:sz w:val="20"/>
+          <w:lang w:val="pt-BR" w:bidi="pt-BR"/>
+        </w:rPr>
+        <w:t>\</w:t>
+      </w:r>
+      <w:proofErr w:type="spellStart"/>
+      <w:r>
+        <w:rPr>
+          <w:rFonts w:ascii="Courier New" w:hAnsi="Courier New" w:cs="Courier New"/>
+          <w:color w:val="002060"/>
+          <w:sz w:val="20"/>
+          <w:lang w:val="pt-BR" w:bidi="pt-BR"/>
+        </w:rPr>
+        <w:t>softplan</w:t>
+      </w:r>
+      <w:proofErr w:type="spellEnd"/>
+      <w:r>
+        <w:rPr>
+          <w:rFonts w:ascii="Courier New" w:hAnsi="Courier New" w:cs="Courier New"/>
+          <w:color w:val="002060"/>
+          <w:sz w:val="20"/>
+          <w:lang w:val="pt-BR" w:bidi="pt-BR"/>
+        </w:rPr>
+        <w:t>-desafio-</w:t>
+      </w:r>
+      <w:proofErr w:type="spellStart"/>
+      <w:r>
+        <w:rPr>
+          <w:rFonts w:ascii="Courier New" w:hAnsi="Courier New" w:cs="Courier New"/>
+          <w:color w:val="002060"/>
+          <w:sz w:val="20"/>
+          <w:lang w:val="pt-BR" w:bidi="pt-BR"/>
+        </w:rPr>
+        <w:t>fullstack</w:t>
+      </w:r>
+      <w:proofErr w:type="spellEnd"/>
+      <w:r>
+        <w:rPr>
+          <w:rFonts w:ascii="Courier New" w:hAnsi="Courier New" w:cs="Courier New"/>
+          <w:color w:val="002060"/>
+          <w:sz w:val="20"/>
+          <w:lang w:val="pt-BR" w:bidi="pt-BR"/>
+        </w:rPr>
+        <w:t>\data</w:t>
+      </w:r>
+    </w:p>
+    <w:p>
+      <w:pPr>
+        <w:pStyle w:val="PargrafodaLista"/>
+        <w:jc w:val="both"/>
+        <w:rPr>
+          <w:lang w:val="pt-BR" w:bidi="pt-BR"/>
+        </w:rPr>
+      </w:pPr>
+    </w:p>
+    <w:p>
+      <w:pPr>
+        <w:pStyle w:val="PargrafodaLista"/>
+        <w:numPr>
+          <w:ilvl w:val="0"/>
+          <w:numId w:val="31"/>
+        </w:numPr>
+        <w:spacing w:before="360" w:after="120" w:line="240" w:lineRule="auto"/>
+        <w:ind w:left="0" w:firstLine="0"/>
+        <w:jc w:val="both"/>
+        <w:rPr>
+          <w:b/>
+          <w:sz w:val="32"/>
+          <w:lang w:val="pt-BR" w:bidi="pt-BR"/>
+        </w:rPr>
+      </w:pPr>
+      <w:r>
+        <w:rPr>
+          <w:b/>
+          <w:sz w:val="32"/>
+          <w:lang w:val="pt-BR" w:bidi="pt-BR"/>
+        </w:rPr>
+        <w:t xml:space="preserve">Gerando o </w:t>
+      </w:r>
+      <w:proofErr w:type="spellStart"/>
+      <w:r>
+        <w:rPr>
+          <w:b/>
+          <w:sz w:val="32"/>
+          <w:lang w:val="pt-BR" w:bidi="pt-BR"/>
+        </w:rPr>
+        <w:t>jar</w:t>
+      </w:r>
+      <w:proofErr w:type="spellEnd"/>
+      <w:r>
+        <w:rPr>
+          <w:b/>
+          <w:sz w:val="32"/>
+          <w:lang w:val="pt-BR" w:bidi="pt-BR"/>
+        </w:rPr>
+        <w:t xml:space="preserve"> da API</w:t>
+      </w:r>
+    </w:p>
+    <w:p>
+      <w:pPr>
+        <w:jc w:val="both"/>
+        <w:rPr>
+          <w:lang w:val="pt-BR" w:bidi="pt-BR"/>
+        </w:rPr>
+      </w:pPr>
+      <w:r>
+        <w:rPr>
+          <w:lang w:val="pt-BR" w:bidi="pt-BR"/>
+        </w:rPr>
+        <w:t>Foi executado a opção de “</w:t>
+      </w:r>
+      <w:proofErr w:type="spellStart"/>
+      <w:r>
+        <w:rPr>
+          <w:lang w:val="pt-BR" w:bidi="pt-BR"/>
+        </w:rPr>
+        <w:t>Maven</w:t>
+      </w:r>
+      <w:proofErr w:type="spellEnd"/>
+      <w:r>
+        <w:rPr>
+          <w:lang w:val="pt-BR" w:bidi="pt-BR"/>
+        </w:rPr>
+        <w:t xml:space="preserve"> </w:t>
+      </w:r>
+      <w:proofErr w:type="spellStart"/>
+      <w:r>
+        <w:rPr>
+          <w:lang w:val="pt-BR" w:bidi="pt-BR"/>
+        </w:rPr>
+        <w:t>Install</w:t>
+      </w:r>
+      <w:proofErr w:type="spellEnd"/>
+      <w:r>
+        <w:rPr>
+          <w:lang w:val="pt-BR" w:bidi="pt-BR"/>
+        </w:rPr>
+        <w:t>” o qual foi responsável por gerar o arquivo:</w:t>
+      </w:r>
+    </w:p>
+    <w:p>
+      <w:pPr>
+        <w:jc w:val="both"/>
+        <w:rPr>
+          <w:b/>
+          <w:lang w:val="pt-BR" w:bidi="pt-BR"/>
+        </w:rPr>
+      </w:pPr>
+      <w:bookmarkStart w:id="1" w:name="_GoBack"/>
+      <w:bookmarkEnd w:id="1"/>
+      <w:r>
+        <w:rPr>
+          <w:lang w:val="pt-BR" w:bidi="pt-BR"/>
+        </w:rPr>
+        <w:t>s</w:t>
+      </w:r>
+      <w:r>
+        <w:rPr>
+          <w:lang w:val="pt-BR" w:bidi="pt-BR"/>
+        </w:rPr>
+        <w:t>oftplan-desafio-fullstack\process-api\target</w:t>
+      </w:r>
+      <w:r>
+        <w:rPr>
+          <w:lang w:val="pt-BR" w:bidi="pt-BR"/>
+        </w:rPr>
+        <w:t>\</w:t>
+      </w:r>
+      <w:r>
+        <w:rPr>
+          <w:b/>
+          <w:lang w:val="pt-BR" w:bidi="pt-BR"/>
+        </w:rPr>
+        <w:t>process-api-0.0.1-SNAPSHOT</w:t>
+      </w:r>
+    </w:p>
+    <w:p>
+      <w:pPr>
+        <w:rPr>
+          <w:rFonts w:asciiTheme="majorHAnsi" w:eastAsiaTheme="majorEastAsia" w:hAnsiTheme="majorHAnsi" w:cstheme="majorBidi"/>
+          <w:color w:val="3B3838" w:themeColor="background2" w:themeShade="40"/>
+          <w:kern w:val="28"/>
+          <w:sz w:val="52"/>
+          <w:szCs w:val="52"/>
+          <w:lang w:val="pt-BR" w:bidi="pt-BR"/>
+          <w14:ligatures w14:val="standard"/>
+          <w14:numForm w14:val="oldStyle"/>
+        </w:rPr>
+      </w:pPr>
+      <w:r>
+        <w:rPr>
+          <w:lang w:val="pt-BR" w:bidi="pt-BR"/>
+        </w:rPr>
+        <w:br w:type="page"/>
       </w:r>
     </w:p>
     <w:p>
@@ -758,9 +2206,18 @@
           <w:sz w:val="20"/>
           <w:lang w:val="pt-BR" w:bidi="pt-BR"/>
         </w:rPr>
-        <w:t>process-admin</w:t>
+        <w:t>process</w:t>
       </w:r>
       <w:proofErr w:type="spellEnd"/>
+      <w:r>
+        <w:rPr>
+          <w:rFonts w:ascii="Courier New" w:hAnsi="Courier New" w:cs="Courier New"/>
+          <w:color w:val="204173" w:themeColor="accent5" w:themeShade="BF"/>
+          <w:sz w:val="20"/>
+          <w:lang w:val="pt-BR" w:bidi="pt-BR"/>
+        </w:rPr>
+        <w:t>-admin</w:t>
+      </w:r>
     </w:p>
     <w:p>
       <w:pPr>
@@ -1041,16 +2498,8 @@
         <w:rPr>
           <w:lang w:val="pt-BR" w:bidi="pt-BR"/>
         </w:rPr>
-        <w:t xml:space="preserve">, Home, </w:t>
+        <w:t>, Home, Login</w:t>
       </w:r>
-      <w:proofErr w:type="spellStart"/>
-      <w:r>
-        <w:rPr>
-          <w:lang w:val="pt-BR" w:bidi="pt-BR"/>
-        </w:rPr>
-        <w:t>Login</w:t>
-      </w:r>
-      <w:proofErr w:type="spellEnd"/>
     </w:p>
     <w:p>
       <w:pPr>
@@ -1249,8 +2698,9 @@
           <w:sz w:val="20"/>
           <w:lang w:val="pt-BR" w:bidi="pt-BR"/>
         </w:rPr>
-        <w:t xml:space="preserve"> </w:t>
+        <w:t xml:space="preserve"> .</w:t>
       </w:r>
+      <w:proofErr w:type="gramEnd"/>
       <w:r>
         <w:rPr>
           <w:rFonts w:ascii="Courier New" w:hAnsi="Courier New" w:cs="Courier New"/>
@@ -1258,9 +2708,9 @@
           <w:sz w:val="20"/>
           <w:lang w:val="pt-BR" w:bidi="pt-BR"/>
         </w:rPr>
-        <w:t>.</w:t>
+        <w:t>/</w:t>
       </w:r>
-      <w:proofErr w:type="gramEnd"/>
+      <w:proofErr w:type="spellStart"/>
       <w:r>
         <w:rPr>
           <w:rFonts w:ascii="Courier New" w:hAnsi="Courier New" w:cs="Courier New"/>
@@ -1268,9 +2718,9 @@
           <w:sz w:val="20"/>
           <w:lang w:val="pt-BR" w:bidi="pt-BR"/>
         </w:rPr>
-        <w:t>/</w:t>
+        <w:t>components</w:t>
       </w:r>
-      <w:proofErr w:type="spellStart"/>
+      <w:proofErr w:type="spellEnd"/>
       <w:r>
         <w:rPr>
           <w:rFonts w:ascii="Courier New" w:hAnsi="Courier New" w:cs="Courier New"/>
@@ -1278,26 +2728,7 @@
           <w:sz w:val="20"/>
           <w:lang w:val="pt-BR" w:bidi="pt-BR"/>
         </w:rPr>
-        <w:t>components</w:t>
-      </w:r>
-      <w:proofErr w:type="spellEnd"/>
-      <w:r>
-        <w:rPr>
-          <w:rFonts w:ascii="Courier New" w:hAnsi="Courier New" w:cs="Courier New"/>
-          <w:color w:val="0070C0"/>
-          <w:sz w:val="20"/>
-          <w:lang w:val="pt-BR" w:bidi="pt-BR"/>
-        </w:rPr>
-        <w:t>/</w:t>
-      </w:r>
-      <w:r>
-        <w:rPr>
-          <w:rFonts w:ascii="Courier New" w:hAnsi="Courier New" w:cs="Courier New"/>
-          <w:color w:val="0070C0"/>
-          <w:sz w:val="20"/>
-          <w:lang w:val="pt-BR" w:bidi="pt-BR"/>
-        </w:rPr>
-        <w:t>menu</w:t>
+        <w:t>/menu</w:t>
       </w:r>
     </w:p>
     <w:p>
@@ -1540,19 +2971,8 @@
           <w:sz w:val="20"/>
           <w:lang w:val="pt-BR" w:bidi="pt-BR"/>
         </w:rPr>
-        <w:t>/</w:t>
+        <w:t>/login</w:t>
       </w:r>
-      <w:proofErr w:type="spellStart"/>
-      <w:r>
-        <w:rPr>
-          <w:rFonts w:ascii="Courier New" w:hAnsi="Courier New" w:cs="Courier New"/>
-          <w:color w:val="0070C0"/>
-          <w:sz w:val="20"/>
-          <w:lang w:val="pt-BR" w:bidi="pt-BR"/>
-        </w:rPr>
-        <w:t>login</w:t>
-      </w:r>
-      <w:proofErr w:type="spellEnd"/>
     </w:p>
     <w:p>
       <w:pPr>
@@ -1682,15 +3102,7 @@
           <w:sz w:val="32"/>
           <w:lang w:val="pt-BR" w:bidi="pt-BR"/>
         </w:rPr>
-        <w:t xml:space="preserve">Criando </w:t>
-      </w:r>
-      <w:r>
-        <w:rPr>
-          <w:b/>
-          <w:sz w:val="32"/>
-          <w:lang w:val="pt-BR" w:bidi="pt-BR"/>
-        </w:rPr>
-        <w:t xml:space="preserve">os serviços para comunicação com a API </w:t>
+        <w:t xml:space="preserve">Criando os serviços para comunicação com a API </w:t>
       </w:r>
       <w:proofErr w:type="spellStart"/>
       <w:r>
@@ -2004,31 +3416,7 @@
           <w:sz w:val="32"/>
           <w:lang w:val="pt-BR" w:bidi="pt-BR"/>
         </w:rPr>
-        <w:t xml:space="preserve">Criando </w:t>
-      </w:r>
-      <w:r>
-        <w:rPr>
-          <w:b/>
-          <w:sz w:val="32"/>
-          <w:lang w:val="pt-BR" w:bidi="pt-BR"/>
-        </w:rPr>
-        <w:t>a</w:t>
-      </w:r>
-      <w:r>
-        <w:rPr>
-          <w:b/>
-          <w:sz w:val="32"/>
-          <w:lang w:val="pt-BR" w:bidi="pt-BR"/>
-        </w:rPr>
-        <w:t xml:space="preserve">s </w:t>
-      </w:r>
-      <w:r>
-        <w:rPr>
-          <w:b/>
-          <w:sz w:val="32"/>
-          <w:lang w:val="pt-BR" w:bidi="pt-BR"/>
-        </w:rPr>
-        <w:t>rotas</w:t>
+        <w:t>Criando as rotas</w:t>
       </w:r>
     </w:p>
     <w:p>
@@ -2042,21 +3430,7 @@
         <w:rPr>
           <w:lang w:val="pt-BR" w:bidi="pt-BR"/>
         </w:rPr>
-        <w:t xml:space="preserve">Criado as rotas para a página principal e a tela de </w:t>
-      </w:r>
-      <w:proofErr w:type="spellStart"/>
-      <w:r>
-        <w:rPr>
-          <w:lang w:val="pt-BR" w:bidi="pt-BR"/>
-        </w:rPr>
-        <w:t>login</w:t>
-      </w:r>
-      <w:proofErr w:type="spellEnd"/>
-      <w:r>
-        <w:rPr>
-          <w:lang w:val="pt-BR" w:bidi="pt-BR"/>
-        </w:rPr>
-        <w:t>.</w:t>
+        <w:t>Criado as rotas para a página principal e a tela de login.</w:t>
       </w:r>
     </w:p>
     <w:p>
@@ -2082,31 +3456,19 @@
           <w:lang w:val="pt-BR" w:bidi="pt-BR"/>
         </w:rPr>
         <w:lastRenderedPageBreak/>
-        <w:t xml:space="preserve">Implementando o serviço de </w:t>
+        <w:t>Implementando o serviço de login</w:t>
       </w:r>
-      <w:proofErr w:type="spellStart"/>
-      <w:r>
+    </w:p>
+    <w:p>
+      <w:pPr>
+        <w:spacing w:before="360" w:after="120"/>
+        <w:jc w:val="both"/>
         <w:rPr>
           <w:b/>
           <w:sz w:val="32"/>
           <w:lang w:val="pt-BR" w:bidi="pt-BR"/>
         </w:rPr>
-        <w:t>login</w:t>
-      </w:r>
-      <w:proofErr w:type="spellEnd"/>
-    </w:p>
-    <w:p>
-      <w:pPr>
-        <w:spacing w:before="360" w:after="120"/>
-        <w:jc w:val="both"/>
-        <w:rPr>
-          <w:b/>
-          <w:sz w:val="32"/>
-          <w:lang w:val="pt-BR" w:bidi="pt-BR"/>
-        </w:rPr>
-      </w:pPr>
-      <w:bookmarkStart w:id="1" w:name="_GoBack"/>
-      <w:bookmarkEnd w:id="1"/>
+      </w:pPr>
     </w:p>
     <w:p>
       <w:pPr>
@@ -2150,7 +3512,7 @@
 </file>
 
 <file path=word/endnotes.xml><?xml version="1.0" encoding="utf-8"?>
-<w:endnotes xmlns:wpc="http://schemas.microsoft.com/office/word/2010/wordprocessingCanvas" xmlns:cx="http://schemas.microsoft.com/office/drawing/2014/chartex" xmlns:mc="http://schemas.openxmlformats.org/markup-compatibility/2006" xmlns:o="urn:schemas-microsoft-com:office:office" xmlns:r="http://schemas.openxmlformats.org/officeDocument/2006/relationships" xmlns:m="http://schemas.openxmlformats.org/officeDocument/2006/math" xmlns:v="urn:schemas-microsoft-com:vml" xmlns:wp14="http://schemas.microsoft.com/office/word/2010/wordprocessingDrawing" xmlns:wp="http://schemas.openxmlformats.org/drawingml/2006/wordprocessingDrawing" xmlns:w10="urn:schemas-microsoft-com:office:word" xmlns:w="http://schemas.openxmlformats.org/wordprocessingml/2006/main" xmlns:w14="http://schemas.microsoft.com/office/word/2010/wordml" xmlns:w15="http://schemas.microsoft.com/office/word/2012/wordml" xmlns:w16se="http://schemas.microsoft.com/office/word/2015/wordml/symex" xmlns:wpg="http://schemas.microsoft.com/office/word/2010/wordprocessingGroup" xmlns:wpi="http://schemas.microsoft.com/office/word/2010/wordprocessingInk" xmlns:wne="http://schemas.microsoft.com/office/word/2006/wordml" xmlns:wps="http://schemas.microsoft.com/office/word/2010/wordprocessingShape" mc:Ignorable="w14 w15 w16se wp14">
+<w:endnotes xmlns:wpc="http://schemas.microsoft.com/office/word/2010/wordprocessingCanvas" xmlns:cx="http://schemas.microsoft.com/office/drawing/2014/chartex" xmlns:cx1="http://schemas.microsoft.com/office/drawing/2015/9/8/chartex" xmlns:cx2="http://schemas.microsoft.com/office/drawing/2015/10/21/chartex" xmlns:cx3="http://schemas.microsoft.com/office/drawing/2016/5/9/chartex" xmlns:cx4="http://schemas.microsoft.com/office/drawing/2016/5/10/chartex" xmlns:cx5="http://schemas.microsoft.com/office/drawing/2016/5/11/chartex" xmlns:cx6="http://schemas.microsoft.com/office/drawing/2016/5/12/chartex" xmlns:cx7="http://schemas.microsoft.com/office/drawing/2016/5/13/chartex" xmlns:cx8="http://schemas.microsoft.com/office/drawing/2016/5/14/chartex" xmlns:mc="http://schemas.openxmlformats.org/markup-compatibility/2006" xmlns:aink="http://schemas.microsoft.com/office/drawing/2016/ink" xmlns:am3d="http://schemas.microsoft.com/office/drawing/2017/model3d" xmlns:o="urn:schemas-microsoft-com:office:office" xmlns:r="http://schemas.openxmlformats.org/officeDocument/2006/relationships" xmlns:m="http://schemas.openxmlformats.org/officeDocument/2006/math" xmlns:v="urn:schemas-microsoft-com:vml" xmlns:wp14="http://schemas.microsoft.com/office/word/2010/wordprocessingDrawing" xmlns:wp="http://schemas.openxmlformats.org/drawingml/2006/wordprocessingDrawing" xmlns:w10="urn:schemas-microsoft-com:office:word" xmlns:w="http://schemas.openxmlformats.org/wordprocessingml/2006/main" xmlns:w14="http://schemas.microsoft.com/office/word/2010/wordml" xmlns:w15="http://schemas.microsoft.com/office/word/2012/wordml" xmlns:w16cid="http://schemas.microsoft.com/office/word/2016/wordml/cid" xmlns:w16se="http://schemas.microsoft.com/office/word/2015/wordml/symex" xmlns:wpg="http://schemas.microsoft.com/office/word/2010/wordprocessingGroup" xmlns:wpi="http://schemas.microsoft.com/office/word/2010/wordprocessingInk" xmlns:wne="http://schemas.microsoft.com/office/word/2006/wordml" xmlns:wps="http://schemas.microsoft.com/office/word/2010/wordprocessingShape" mc:Ignorable="w14 w15 w16se w16cid wp14">
   <w:endnote w:type="separator" w:id="-1">
     <w:p>
       <w:pPr>
@@ -2175,7 +3537,7 @@
 </file>
 
 <file path=word/footnotes.xml><?xml version="1.0" encoding="utf-8"?>
-<w:footnotes xmlns:wpc="http://schemas.microsoft.com/office/word/2010/wordprocessingCanvas" xmlns:cx="http://schemas.microsoft.com/office/drawing/2014/chartex" xmlns:mc="http://schemas.openxmlformats.org/markup-compatibility/2006" xmlns:o="urn:schemas-microsoft-com:office:office" xmlns:r="http://schemas.openxmlformats.org/officeDocument/2006/relationships" xmlns:m="http://schemas.openxmlformats.org/officeDocument/2006/math" xmlns:v="urn:schemas-microsoft-com:vml" xmlns:wp14="http://schemas.microsoft.com/office/word/2010/wordprocessingDrawing" xmlns:wp="http://schemas.openxmlformats.org/drawingml/2006/wordprocessingDrawing" xmlns:w10="urn:schemas-microsoft-com:office:word" xmlns:w="http://schemas.openxmlformats.org/wordprocessingml/2006/main" xmlns:w14="http://schemas.microsoft.com/office/word/2010/wordml" xmlns:w15="http://schemas.microsoft.com/office/word/2012/wordml" xmlns:w16se="http://schemas.microsoft.com/office/word/2015/wordml/symex" xmlns:wpg="http://schemas.microsoft.com/office/word/2010/wordprocessingGroup" xmlns:wpi="http://schemas.microsoft.com/office/word/2010/wordprocessingInk" xmlns:wne="http://schemas.microsoft.com/office/word/2006/wordml" xmlns:wps="http://schemas.microsoft.com/office/word/2010/wordprocessingShape" mc:Ignorable="w14 w15 w16se wp14">
+<w:footnotes xmlns:wpc="http://schemas.microsoft.com/office/word/2010/wordprocessingCanvas" xmlns:cx="http://schemas.microsoft.com/office/drawing/2014/chartex" xmlns:cx1="http://schemas.microsoft.com/office/drawing/2015/9/8/chartex" xmlns:cx2="http://schemas.microsoft.com/office/drawing/2015/10/21/chartex" xmlns:cx3="http://schemas.microsoft.com/office/drawing/2016/5/9/chartex" xmlns:cx4="http://schemas.microsoft.com/office/drawing/2016/5/10/chartex" xmlns:cx5="http://schemas.microsoft.com/office/drawing/2016/5/11/chartex" xmlns:cx6="http://schemas.microsoft.com/office/drawing/2016/5/12/chartex" xmlns:cx7="http://schemas.microsoft.com/office/drawing/2016/5/13/chartex" xmlns:cx8="http://schemas.microsoft.com/office/drawing/2016/5/14/chartex" xmlns:mc="http://schemas.openxmlformats.org/markup-compatibility/2006" xmlns:aink="http://schemas.microsoft.com/office/drawing/2016/ink" xmlns:am3d="http://schemas.microsoft.com/office/drawing/2017/model3d" xmlns:o="urn:schemas-microsoft-com:office:office" xmlns:r="http://schemas.openxmlformats.org/officeDocument/2006/relationships" xmlns:m="http://schemas.openxmlformats.org/officeDocument/2006/math" xmlns:v="urn:schemas-microsoft-com:vml" xmlns:wp14="http://schemas.microsoft.com/office/word/2010/wordprocessingDrawing" xmlns:wp="http://schemas.openxmlformats.org/drawingml/2006/wordprocessingDrawing" xmlns:w10="urn:schemas-microsoft-com:office:word" xmlns:w="http://schemas.openxmlformats.org/wordprocessingml/2006/main" xmlns:w14="http://schemas.microsoft.com/office/word/2010/wordml" xmlns:w15="http://schemas.microsoft.com/office/word/2012/wordml" xmlns:w16cid="http://schemas.microsoft.com/office/word/2016/wordml/cid" xmlns:w16se="http://schemas.microsoft.com/office/word/2015/wordml/symex" xmlns:wpg="http://schemas.microsoft.com/office/word/2010/wordprocessingGroup" xmlns:wpi="http://schemas.microsoft.com/office/word/2010/wordprocessingInk" xmlns:wne="http://schemas.microsoft.com/office/word/2006/wordml" xmlns:wps="http://schemas.microsoft.com/office/word/2010/wordprocessingShape" mc:Ignorable="w14 w15 w16se w16cid wp14">
   <w:footnote w:type="separator" w:id="-1">
     <w:p>
       <w:pPr>
@@ -2200,7 +3562,7 @@
 </file>
 
 <file path=word/header1.xml><?xml version="1.0" encoding="utf-8"?>
-<w:hdr xmlns:wpc="http://schemas.microsoft.com/office/word/2010/wordprocessingCanvas" xmlns:cx="http://schemas.microsoft.com/office/drawing/2014/chartex" xmlns:mc="http://schemas.openxmlformats.org/markup-compatibility/2006" xmlns:o="urn:schemas-microsoft-com:office:office" xmlns:r="http://schemas.openxmlformats.org/officeDocument/2006/relationships" xmlns:m="http://schemas.openxmlformats.org/officeDocument/2006/math" xmlns:v="urn:schemas-microsoft-com:vml" xmlns:wp14="http://schemas.microsoft.com/office/word/2010/wordprocessingDrawing" xmlns:wp="http://schemas.openxmlformats.org/drawingml/2006/wordprocessingDrawing" xmlns:w10="urn:schemas-microsoft-com:office:word" xmlns:w="http://schemas.openxmlformats.org/wordprocessingml/2006/main" xmlns:w14="http://schemas.microsoft.com/office/word/2010/wordml" xmlns:w15="http://schemas.microsoft.com/office/word/2012/wordml" xmlns:w16se="http://schemas.microsoft.com/office/word/2015/wordml/symex" xmlns:wpg="http://schemas.microsoft.com/office/word/2010/wordprocessingGroup" xmlns:wpi="http://schemas.microsoft.com/office/word/2010/wordprocessingInk" xmlns:wne="http://schemas.microsoft.com/office/word/2006/wordml" xmlns:wps="http://schemas.microsoft.com/office/word/2010/wordprocessingShape" mc:Ignorable="w14 w15 w16se wp14">
+<w:hdr xmlns:wpc="http://schemas.microsoft.com/office/word/2010/wordprocessingCanvas" xmlns:cx="http://schemas.microsoft.com/office/drawing/2014/chartex" xmlns:cx1="http://schemas.microsoft.com/office/drawing/2015/9/8/chartex" xmlns:cx2="http://schemas.microsoft.com/office/drawing/2015/10/21/chartex" xmlns:cx3="http://schemas.microsoft.com/office/drawing/2016/5/9/chartex" xmlns:cx4="http://schemas.microsoft.com/office/drawing/2016/5/10/chartex" xmlns:cx5="http://schemas.microsoft.com/office/drawing/2016/5/11/chartex" xmlns:cx6="http://schemas.microsoft.com/office/drawing/2016/5/12/chartex" xmlns:cx7="http://schemas.microsoft.com/office/drawing/2016/5/13/chartex" xmlns:cx8="http://schemas.microsoft.com/office/drawing/2016/5/14/chartex" xmlns:mc="http://schemas.openxmlformats.org/markup-compatibility/2006" xmlns:aink="http://schemas.microsoft.com/office/drawing/2016/ink" xmlns:am3d="http://schemas.microsoft.com/office/drawing/2017/model3d" xmlns:o="urn:schemas-microsoft-com:office:office" xmlns:r="http://schemas.openxmlformats.org/officeDocument/2006/relationships" xmlns:m="http://schemas.openxmlformats.org/officeDocument/2006/math" xmlns:v="urn:schemas-microsoft-com:vml" xmlns:wp14="http://schemas.microsoft.com/office/word/2010/wordprocessingDrawing" xmlns:wp="http://schemas.openxmlformats.org/drawingml/2006/wordprocessingDrawing" xmlns:w10="urn:schemas-microsoft-com:office:word" xmlns:w="http://schemas.openxmlformats.org/wordprocessingml/2006/main" xmlns:w14="http://schemas.microsoft.com/office/word/2010/wordml" xmlns:w15="http://schemas.microsoft.com/office/word/2012/wordml" xmlns:w16cid="http://schemas.microsoft.com/office/word/2016/wordml/cid" xmlns:w16se="http://schemas.microsoft.com/office/word/2015/wordml/symex" xmlns:wpg="http://schemas.microsoft.com/office/word/2010/wordprocessingGroup" xmlns:wpi="http://schemas.microsoft.com/office/word/2010/wordprocessingInk" xmlns:wne="http://schemas.microsoft.com/office/word/2006/wordml" xmlns:wps="http://schemas.microsoft.com/office/word/2010/wordprocessingShape" mc:Ignorable="w14 w15 w16se w16cid wp14">
   <w:p>
     <w:pPr>
       <w:pStyle w:val="Cabealho"/>
@@ -2212,7 +3574,7 @@
 </file>
 
 <file path=word/numbering.xml><?xml version="1.0" encoding="utf-8"?>
-<w:numbering xmlns:wpc="http://schemas.microsoft.com/office/word/2010/wordprocessingCanvas" xmlns:cx="http://schemas.microsoft.com/office/drawing/2014/chartex" xmlns:mc="http://schemas.openxmlformats.org/markup-compatibility/2006" xmlns:o="urn:schemas-microsoft-com:office:office" xmlns:r="http://schemas.openxmlformats.org/officeDocument/2006/relationships" xmlns:m="http://schemas.openxmlformats.org/officeDocument/2006/math" xmlns:v="urn:schemas-microsoft-com:vml" xmlns:wp14="http://schemas.microsoft.com/office/word/2010/wordprocessingDrawing" xmlns:wp="http://schemas.openxmlformats.org/drawingml/2006/wordprocessingDrawing" xmlns:w10="urn:schemas-microsoft-com:office:word" xmlns:w="http://schemas.openxmlformats.org/wordprocessingml/2006/main" xmlns:w14="http://schemas.microsoft.com/office/word/2010/wordml" xmlns:w15="http://schemas.microsoft.com/office/word/2012/wordml" xmlns:w16se="http://schemas.microsoft.com/office/word/2015/wordml/symex" xmlns:wpg="http://schemas.microsoft.com/office/word/2010/wordprocessingGroup" xmlns:wpi="http://schemas.microsoft.com/office/word/2010/wordprocessingInk" xmlns:wne="http://schemas.microsoft.com/office/word/2006/wordml" xmlns:wps="http://schemas.microsoft.com/office/word/2010/wordprocessingShape" mc:Ignorable="w14 w15 w16se wp14">
+<w:numbering xmlns:wpc="http://schemas.microsoft.com/office/word/2010/wordprocessingCanvas" xmlns:cx="http://schemas.microsoft.com/office/drawing/2014/chartex" xmlns:cx1="http://schemas.microsoft.com/office/drawing/2015/9/8/chartex" xmlns:cx2="http://schemas.microsoft.com/office/drawing/2015/10/21/chartex" xmlns:cx3="http://schemas.microsoft.com/office/drawing/2016/5/9/chartex" xmlns:cx4="http://schemas.microsoft.com/office/drawing/2016/5/10/chartex" xmlns:cx5="http://schemas.microsoft.com/office/drawing/2016/5/11/chartex" xmlns:cx6="http://schemas.microsoft.com/office/drawing/2016/5/12/chartex" xmlns:cx7="http://schemas.microsoft.com/office/drawing/2016/5/13/chartex" xmlns:cx8="http://schemas.microsoft.com/office/drawing/2016/5/14/chartex" xmlns:mc="http://schemas.openxmlformats.org/markup-compatibility/2006" xmlns:aink="http://schemas.microsoft.com/office/drawing/2016/ink" xmlns:am3d="http://schemas.microsoft.com/office/drawing/2017/model3d" xmlns:o="urn:schemas-microsoft-com:office:office" xmlns:r="http://schemas.openxmlformats.org/officeDocument/2006/relationships" xmlns:m="http://schemas.openxmlformats.org/officeDocument/2006/math" xmlns:v="urn:schemas-microsoft-com:vml" xmlns:wp14="http://schemas.microsoft.com/office/word/2010/wordprocessingDrawing" xmlns:wp="http://schemas.openxmlformats.org/drawingml/2006/wordprocessingDrawing" xmlns:w10="urn:schemas-microsoft-com:office:word" xmlns:w="http://schemas.openxmlformats.org/wordprocessingml/2006/main" xmlns:w14="http://schemas.microsoft.com/office/word/2010/wordml" xmlns:w15="http://schemas.microsoft.com/office/word/2012/wordml" xmlns:w16cid="http://schemas.microsoft.com/office/word/2016/wordml/cid" xmlns:w16se="http://schemas.microsoft.com/office/word/2015/wordml/symex" xmlns:wpg="http://schemas.microsoft.com/office/word/2010/wordprocessingGroup" xmlns:wpi="http://schemas.microsoft.com/office/word/2010/wordprocessingInk" xmlns:wne="http://schemas.microsoft.com/office/word/2006/wordml" xmlns:wps="http://schemas.microsoft.com/office/word/2010/wordprocessingShape" mc:Ignorable="w14 w15 w16se w16cid wp14">
   <w:abstractNum w:abstractNumId="0" w15:restartNumberingAfterBreak="0">
     <w:nsid w:val="FFFFFF7C"/>
     <w:multiLevelType w:val="singleLevel"/>
@@ -2682,6 +4044,119 @@
     </w:lvl>
   </w:abstractNum>
   <w:abstractNum w:abstractNumId="12" w15:restartNumberingAfterBreak="0">
+    <w:nsid w:val="1CE07DE8"/>
+    <w:multiLevelType w:val="hybridMultilevel"/>
+    <w:tmpl w:val="E66C70A8"/>
+    <w:lvl w:ilvl="0" w:tplc="0416000D">
+      <w:start w:val="1"/>
+      <w:numFmt w:val="bullet"/>
+      <w:lvlText w:val=""/>
+      <w:lvlJc w:val="left"/>
+      <w:pPr>
+        <w:ind w:left="720" w:hanging="360"/>
+      </w:pPr>
+      <w:rPr>
+        <w:rFonts w:ascii="Wingdings" w:hAnsi="Wingdings" w:hint="default"/>
+      </w:rPr>
+    </w:lvl>
+    <w:lvl w:ilvl="1" w:tplc="04160003" w:tentative="1">
+      <w:start w:val="1"/>
+      <w:numFmt w:val="bullet"/>
+      <w:lvlText w:val="o"/>
+      <w:lvlJc w:val="left"/>
+      <w:pPr>
+        <w:ind w:left="1440" w:hanging="360"/>
+      </w:pPr>
+      <w:rPr>
+        <w:rFonts w:ascii="Courier New" w:hAnsi="Courier New" w:cs="Courier New" w:hint="default"/>
+      </w:rPr>
+    </w:lvl>
+    <w:lvl w:ilvl="2" w:tplc="04160005" w:tentative="1">
+      <w:start w:val="1"/>
+      <w:numFmt w:val="bullet"/>
+      <w:lvlText w:val=""/>
+      <w:lvlJc w:val="left"/>
+      <w:pPr>
+        <w:ind w:left="2160" w:hanging="360"/>
+      </w:pPr>
+      <w:rPr>
+        <w:rFonts w:ascii="Wingdings" w:hAnsi="Wingdings" w:hint="default"/>
+      </w:rPr>
+    </w:lvl>
+    <w:lvl w:ilvl="3" w:tplc="04160001" w:tentative="1">
+      <w:start w:val="1"/>
+      <w:numFmt w:val="bullet"/>
+      <w:lvlText w:val=""/>
+      <w:lvlJc w:val="left"/>
+      <w:pPr>
+        <w:ind w:left="2880" w:hanging="360"/>
+      </w:pPr>
+      <w:rPr>
+        <w:rFonts w:ascii="Symbol" w:hAnsi="Symbol" w:hint="default"/>
+      </w:rPr>
+    </w:lvl>
+    <w:lvl w:ilvl="4" w:tplc="04160003" w:tentative="1">
+      <w:start w:val="1"/>
+      <w:numFmt w:val="bullet"/>
+      <w:lvlText w:val="o"/>
+      <w:lvlJc w:val="left"/>
+      <w:pPr>
+        <w:ind w:left="3600" w:hanging="360"/>
+      </w:pPr>
+      <w:rPr>
+        <w:rFonts w:ascii="Courier New" w:hAnsi="Courier New" w:cs="Courier New" w:hint="default"/>
+      </w:rPr>
+    </w:lvl>
+    <w:lvl w:ilvl="5" w:tplc="04160005" w:tentative="1">
+      <w:start w:val="1"/>
+      <w:numFmt w:val="bullet"/>
+      <w:lvlText w:val=""/>
+      <w:lvlJc w:val="left"/>
+      <w:pPr>
+        <w:ind w:left="4320" w:hanging="360"/>
+      </w:pPr>
+      <w:rPr>
+        <w:rFonts w:ascii="Wingdings" w:hAnsi="Wingdings" w:hint="default"/>
+      </w:rPr>
+    </w:lvl>
+    <w:lvl w:ilvl="6" w:tplc="04160001" w:tentative="1">
+      <w:start w:val="1"/>
+      <w:numFmt w:val="bullet"/>
+      <w:lvlText w:val=""/>
+      <w:lvlJc w:val="left"/>
+      <w:pPr>
+        <w:ind w:left="5040" w:hanging="360"/>
+      </w:pPr>
+      <w:rPr>
+        <w:rFonts w:ascii="Symbol" w:hAnsi="Symbol" w:hint="default"/>
+      </w:rPr>
+    </w:lvl>
+    <w:lvl w:ilvl="7" w:tplc="04160003" w:tentative="1">
+      <w:start w:val="1"/>
+      <w:numFmt w:val="bullet"/>
+      <w:lvlText w:val="o"/>
+      <w:lvlJc w:val="left"/>
+      <w:pPr>
+        <w:ind w:left="5760" w:hanging="360"/>
+      </w:pPr>
+      <w:rPr>
+        <w:rFonts w:ascii="Courier New" w:hAnsi="Courier New" w:cs="Courier New" w:hint="default"/>
+      </w:rPr>
+    </w:lvl>
+    <w:lvl w:ilvl="8" w:tplc="04160005" w:tentative="1">
+      <w:start w:val="1"/>
+      <w:numFmt w:val="bullet"/>
+      <w:lvlText w:val=""/>
+      <w:lvlJc w:val="left"/>
+      <w:pPr>
+        <w:ind w:left="6480" w:hanging="360"/>
+      </w:pPr>
+      <w:rPr>
+        <w:rFonts w:ascii="Wingdings" w:hAnsi="Wingdings" w:hint="default"/>
+      </w:rPr>
+    </w:lvl>
+  </w:abstractNum>
+  <w:abstractNum w:abstractNumId="13" w15:restartNumberingAfterBreak="0">
     <w:nsid w:val="27D974BD"/>
     <w:multiLevelType w:val="hybridMultilevel"/>
     <w:tmpl w:val="765C3BD2"/>
@@ -2770,7 +4245,120 @@
       </w:pPr>
     </w:lvl>
   </w:abstractNum>
-  <w:abstractNum w:abstractNumId="13" w15:restartNumberingAfterBreak="0">
+  <w:abstractNum w:abstractNumId="14" w15:restartNumberingAfterBreak="0">
+    <w:nsid w:val="2D097F2F"/>
+    <w:multiLevelType w:val="hybridMultilevel"/>
+    <w:tmpl w:val="189C8916"/>
+    <w:lvl w:ilvl="0" w:tplc="04160005">
+      <w:start w:val="1"/>
+      <w:numFmt w:val="bullet"/>
+      <w:lvlText w:val=""/>
+      <w:lvlJc w:val="left"/>
+      <w:pPr>
+        <w:ind w:left="720" w:hanging="360"/>
+      </w:pPr>
+      <w:rPr>
+        <w:rFonts w:ascii="Wingdings" w:hAnsi="Wingdings" w:hint="default"/>
+      </w:rPr>
+    </w:lvl>
+    <w:lvl w:ilvl="1" w:tplc="04160003" w:tentative="1">
+      <w:start w:val="1"/>
+      <w:numFmt w:val="bullet"/>
+      <w:lvlText w:val="o"/>
+      <w:lvlJc w:val="left"/>
+      <w:pPr>
+        <w:ind w:left="1440" w:hanging="360"/>
+      </w:pPr>
+      <w:rPr>
+        <w:rFonts w:ascii="Courier New" w:hAnsi="Courier New" w:cs="Courier New" w:hint="default"/>
+      </w:rPr>
+    </w:lvl>
+    <w:lvl w:ilvl="2" w:tplc="04160005" w:tentative="1">
+      <w:start w:val="1"/>
+      <w:numFmt w:val="bullet"/>
+      <w:lvlText w:val=""/>
+      <w:lvlJc w:val="left"/>
+      <w:pPr>
+        <w:ind w:left="2160" w:hanging="360"/>
+      </w:pPr>
+      <w:rPr>
+        <w:rFonts w:ascii="Wingdings" w:hAnsi="Wingdings" w:hint="default"/>
+      </w:rPr>
+    </w:lvl>
+    <w:lvl w:ilvl="3" w:tplc="04160001" w:tentative="1">
+      <w:start w:val="1"/>
+      <w:numFmt w:val="bullet"/>
+      <w:lvlText w:val=""/>
+      <w:lvlJc w:val="left"/>
+      <w:pPr>
+        <w:ind w:left="2880" w:hanging="360"/>
+      </w:pPr>
+      <w:rPr>
+        <w:rFonts w:ascii="Symbol" w:hAnsi="Symbol" w:hint="default"/>
+      </w:rPr>
+    </w:lvl>
+    <w:lvl w:ilvl="4" w:tplc="04160003" w:tentative="1">
+      <w:start w:val="1"/>
+      <w:numFmt w:val="bullet"/>
+      <w:lvlText w:val="o"/>
+      <w:lvlJc w:val="left"/>
+      <w:pPr>
+        <w:ind w:left="3600" w:hanging="360"/>
+      </w:pPr>
+      <w:rPr>
+        <w:rFonts w:ascii="Courier New" w:hAnsi="Courier New" w:cs="Courier New" w:hint="default"/>
+      </w:rPr>
+    </w:lvl>
+    <w:lvl w:ilvl="5" w:tplc="04160005" w:tentative="1">
+      <w:start w:val="1"/>
+      <w:numFmt w:val="bullet"/>
+      <w:lvlText w:val=""/>
+      <w:lvlJc w:val="left"/>
+      <w:pPr>
+        <w:ind w:left="4320" w:hanging="360"/>
+      </w:pPr>
+      <w:rPr>
+        <w:rFonts w:ascii="Wingdings" w:hAnsi="Wingdings" w:hint="default"/>
+      </w:rPr>
+    </w:lvl>
+    <w:lvl w:ilvl="6" w:tplc="04160001" w:tentative="1">
+      <w:start w:val="1"/>
+      <w:numFmt w:val="bullet"/>
+      <w:lvlText w:val=""/>
+      <w:lvlJc w:val="left"/>
+      <w:pPr>
+        <w:ind w:left="5040" w:hanging="360"/>
+      </w:pPr>
+      <w:rPr>
+        <w:rFonts w:ascii="Symbol" w:hAnsi="Symbol" w:hint="default"/>
+      </w:rPr>
+    </w:lvl>
+    <w:lvl w:ilvl="7" w:tplc="04160003" w:tentative="1">
+      <w:start w:val="1"/>
+      <w:numFmt w:val="bullet"/>
+      <w:lvlText w:val="o"/>
+      <w:lvlJc w:val="left"/>
+      <w:pPr>
+        <w:ind w:left="5760" w:hanging="360"/>
+      </w:pPr>
+      <w:rPr>
+        <w:rFonts w:ascii="Courier New" w:hAnsi="Courier New" w:cs="Courier New" w:hint="default"/>
+      </w:rPr>
+    </w:lvl>
+    <w:lvl w:ilvl="8" w:tplc="04160005" w:tentative="1">
+      <w:start w:val="1"/>
+      <w:numFmt w:val="bullet"/>
+      <w:lvlText w:val=""/>
+      <w:lvlJc w:val="left"/>
+      <w:pPr>
+        <w:ind w:left="6480" w:hanging="360"/>
+      </w:pPr>
+      <w:rPr>
+        <w:rFonts w:ascii="Wingdings" w:hAnsi="Wingdings" w:hint="default"/>
+      </w:rPr>
+    </w:lvl>
+  </w:abstractNum>
+  <w:abstractNum w:abstractNumId="15" w15:restartNumberingAfterBreak="0">
     <w:nsid w:val="3176413C"/>
     <w:multiLevelType w:val="hybridMultilevel"/>
     <w:tmpl w:val="036C9D40"/>
@@ -2859,7 +4447,7 @@
       </w:pPr>
     </w:lvl>
   </w:abstractNum>
-  <w:abstractNum w:abstractNumId="14" w15:restartNumberingAfterBreak="0">
+  <w:abstractNum w:abstractNumId="16" w15:restartNumberingAfterBreak="0">
     <w:nsid w:val="3C2B07B7"/>
     <w:multiLevelType w:val="hybridMultilevel"/>
     <w:tmpl w:val="56E85B48"/>
@@ -2972,7 +4560,7 @@
       </w:rPr>
     </w:lvl>
   </w:abstractNum>
-  <w:abstractNum w:abstractNumId="15" w15:restartNumberingAfterBreak="0">
+  <w:abstractNum w:abstractNumId="17" w15:restartNumberingAfterBreak="0">
     <w:nsid w:val="3E515A97"/>
     <w:multiLevelType w:val="hybridMultilevel"/>
     <w:tmpl w:val="42369094"/>
@@ -3085,7 +4673,7 @@
       </w:rPr>
     </w:lvl>
   </w:abstractNum>
-  <w:abstractNum w:abstractNumId="16" w15:restartNumberingAfterBreak="0">
+  <w:abstractNum w:abstractNumId="18" w15:restartNumberingAfterBreak="0">
     <w:nsid w:val="40AE03BC"/>
     <w:multiLevelType w:val="hybridMultilevel"/>
     <w:tmpl w:val="D2302166"/>
@@ -3198,7 +4786,7 @@
       </w:rPr>
     </w:lvl>
   </w:abstractNum>
-  <w:abstractNum w:abstractNumId="17" w15:restartNumberingAfterBreak="0">
+  <w:abstractNum w:abstractNumId="19" w15:restartNumberingAfterBreak="0">
     <w:nsid w:val="4556338E"/>
     <w:multiLevelType w:val="multilevel"/>
     <w:tmpl w:val="3B3CE4D8"/>
@@ -3347,7 +4935,7 @@
       </w:rPr>
     </w:lvl>
   </w:abstractNum>
-  <w:abstractNum w:abstractNumId="18" w15:restartNumberingAfterBreak="0">
+  <w:abstractNum w:abstractNumId="20" w15:restartNumberingAfterBreak="0">
     <w:nsid w:val="4558001F"/>
     <w:multiLevelType w:val="hybridMultilevel"/>
     <w:tmpl w:val="FE98D262"/>
@@ -3460,7 +5048,7 @@
       </w:rPr>
     </w:lvl>
   </w:abstractNum>
-  <w:abstractNum w:abstractNumId="19" w15:restartNumberingAfterBreak="0">
+  <w:abstractNum w:abstractNumId="21" w15:restartNumberingAfterBreak="0">
     <w:nsid w:val="57615A7D"/>
     <w:multiLevelType w:val="hybridMultilevel"/>
     <w:tmpl w:val="6D1C527C"/>
@@ -3573,7 +5161,7 @@
       </w:rPr>
     </w:lvl>
   </w:abstractNum>
-  <w:abstractNum w:abstractNumId="20" w15:restartNumberingAfterBreak="0">
+  <w:abstractNum w:abstractNumId="22" w15:restartNumberingAfterBreak="0">
     <w:nsid w:val="5C2B2C95"/>
     <w:multiLevelType w:val="hybridMultilevel"/>
     <w:tmpl w:val="068A4EBE"/>
@@ -3662,7 +5250,7 @@
       </w:pPr>
     </w:lvl>
   </w:abstractNum>
-  <w:abstractNum w:abstractNumId="21" w15:restartNumberingAfterBreak="0">
+  <w:abstractNum w:abstractNumId="23" w15:restartNumberingAfterBreak="0">
     <w:nsid w:val="62592CE9"/>
     <w:multiLevelType w:val="hybridMultilevel"/>
     <w:tmpl w:val="ECE6B24C"/>
@@ -3751,7 +5339,7 @@
       </w:pPr>
     </w:lvl>
   </w:abstractNum>
-  <w:abstractNum w:abstractNumId="22" w15:restartNumberingAfterBreak="0">
+  <w:abstractNum w:abstractNumId="24" w15:restartNumberingAfterBreak="0">
     <w:nsid w:val="6ED814B9"/>
     <w:multiLevelType w:val="hybridMultilevel"/>
     <w:tmpl w:val="B1B893A8"/>
@@ -3840,7 +5428,7 @@
       </w:pPr>
     </w:lvl>
   </w:abstractNum>
-  <w:abstractNum w:abstractNumId="23" w15:restartNumberingAfterBreak="0">
+  <w:abstractNum w:abstractNumId="25" w15:restartNumberingAfterBreak="0">
     <w:nsid w:val="78D73305"/>
     <w:multiLevelType w:val="hybridMultilevel"/>
     <w:tmpl w:val="9D869204"/>
@@ -3953,7 +5541,7 @@
       </w:rPr>
     </w:lvl>
   </w:abstractNum>
-  <w:abstractNum w:abstractNumId="24" w15:restartNumberingAfterBreak="0">
+  <w:abstractNum w:abstractNumId="26" w15:restartNumberingAfterBreak="0">
     <w:nsid w:val="7A4C77C6"/>
     <w:multiLevelType w:val="multilevel"/>
     <w:tmpl w:val="38AC6FF4"/>
@@ -4072,19 +5660,19 @@
     </w:lvl>
   </w:abstractNum>
   <w:num w:numId="1">
-    <w:abstractNumId w:val="24"/>
+    <w:abstractNumId w:val="26"/>
   </w:num>
   <w:num w:numId="2">
-    <w:abstractNumId w:val="24"/>
+    <w:abstractNumId w:val="26"/>
     <w:lvlOverride w:ilvl="0">
       <w:startOverride w:val="1"/>
     </w:lvlOverride>
   </w:num>
   <w:num w:numId="3">
-    <w:abstractNumId w:val="24"/>
+    <w:abstractNumId w:val="26"/>
   </w:num>
   <w:num w:numId="4">
-    <w:abstractNumId w:val="24"/>
+    <w:abstractNumId w:val="26"/>
     <w:lvlOverride w:ilvl="0">
       <w:startOverride w:val="1"/>
     </w:lvlOverride>
@@ -4093,13 +5681,13 @@
     <w:abstractNumId w:val="8"/>
   </w:num>
   <w:num w:numId="6">
-    <w:abstractNumId w:val="24"/>
+    <w:abstractNumId w:val="26"/>
     <w:lvlOverride w:ilvl="0">
       <w:startOverride w:val="1"/>
     </w:lvlOverride>
   </w:num>
   <w:num w:numId="7">
-    <w:abstractNumId w:val="24"/>
+    <w:abstractNumId w:val="26"/>
     <w:lvlOverride w:ilvl="0">
       <w:startOverride w:val="1"/>
     </w:lvlOverride>
@@ -4132,7 +5720,7 @@
     <w:abstractNumId w:val="9"/>
   </w:num>
   <w:num w:numId="9">
-    <w:abstractNumId w:val="24"/>
+    <w:abstractNumId w:val="26"/>
     <w:lvlOverride w:ilvl="0">
       <w:startOverride w:val="1"/>
     </w:lvlOverride>
@@ -4162,7 +5750,7 @@
     </w:lvlOverride>
   </w:num>
   <w:num w:numId="10">
-    <w:abstractNumId w:val="24"/>
+    <w:abstractNumId w:val="26"/>
     <w:lvlOverride w:ilvl="0">
       <w:startOverride w:val="1"/>
     </w:lvlOverride>
@@ -4216,52 +5804,58 @@
     <w:abstractNumId w:val="0"/>
   </w:num>
   <w:num w:numId="19">
-    <w:abstractNumId w:val="21"/>
+    <w:abstractNumId w:val="23"/>
   </w:num>
   <w:num w:numId="20">
     <w:abstractNumId w:val="11"/>
   </w:num>
   <w:num w:numId="21">
-    <w:abstractNumId w:val="20"/>
+    <w:abstractNumId w:val="22"/>
   </w:num>
   <w:num w:numId="22">
-    <w:abstractNumId w:val="13"/>
+    <w:abstractNumId w:val="15"/>
   </w:num>
   <w:num w:numId="23">
-    <w:abstractNumId w:val="14"/>
+    <w:abstractNumId w:val="16"/>
   </w:num>
   <w:num w:numId="24">
-    <w:abstractNumId w:val="22"/>
+    <w:abstractNumId w:val="24"/>
   </w:num>
   <w:num w:numId="25">
-    <w:abstractNumId w:val="18"/>
+    <w:abstractNumId w:val="20"/>
   </w:num>
   <w:num w:numId="26">
     <w:abstractNumId w:val="10"/>
   </w:num>
   <w:num w:numId="27">
-    <w:abstractNumId w:val="23"/>
+    <w:abstractNumId w:val="25"/>
   </w:num>
   <w:num w:numId="28">
+    <w:abstractNumId w:val="21"/>
+  </w:num>
+  <w:num w:numId="29">
+    <w:abstractNumId w:val="17"/>
+  </w:num>
+  <w:num w:numId="30">
+    <w:abstractNumId w:val="18"/>
+  </w:num>
+  <w:num w:numId="31">
+    <w:abstractNumId w:val="13"/>
+  </w:num>
+  <w:num w:numId="32">
     <w:abstractNumId w:val="19"/>
   </w:num>
-  <w:num w:numId="29">
-    <w:abstractNumId w:val="15"/>
+  <w:num w:numId="33">
+    <w:abstractNumId w:val="14"/>
   </w:num>
-  <w:num w:numId="30">
-    <w:abstractNumId w:val="16"/>
-  </w:num>
-  <w:num w:numId="31">
+  <w:num w:numId="34">
     <w:abstractNumId w:val="12"/>
-  </w:num>
-  <w:num w:numId="32">
-    <w:abstractNumId w:val="17"/>
   </w:num>
 </w:numbering>
 </file>
 
 <file path=word/styles.xml><?xml version="1.0" encoding="utf-8"?>
-<w:styles xmlns:mc="http://schemas.openxmlformats.org/markup-compatibility/2006" xmlns:r="http://schemas.openxmlformats.org/officeDocument/2006/relationships" xmlns:w="http://schemas.openxmlformats.org/wordprocessingml/2006/main" xmlns:w14="http://schemas.microsoft.com/office/word/2010/wordml" xmlns:w15="http://schemas.microsoft.com/office/word/2012/wordml" xmlns:w16se="http://schemas.microsoft.com/office/word/2015/wordml/symex" mc:Ignorable="w14 w15 w16se">
+<w:styles xmlns:mc="http://schemas.openxmlformats.org/markup-compatibility/2006" xmlns:r="http://schemas.openxmlformats.org/officeDocument/2006/relationships" xmlns:w="http://schemas.openxmlformats.org/wordprocessingml/2006/main" xmlns:w14="http://schemas.microsoft.com/office/word/2010/wordml" xmlns:w15="http://schemas.microsoft.com/office/word/2012/wordml" xmlns:w16cid="http://schemas.microsoft.com/office/word/2016/wordml/cid" xmlns:w16se="http://schemas.microsoft.com/office/word/2015/wordml/symex" mc:Ignorable="w14 w15 w16se w16cid">
   <w:docDefaults>
     <w:rPrDefault>
       <w:rPr>
@@ -4277,7 +5871,7 @@
       </w:pPr>
     </w:pPrDefault>
   </w:docDefaults>
-  <w:latentStyles w:defLockedState="0" w:defUIPriority="99" w:defSemiHidden="0" w:defUnhideWhenUsed="0" w:defQFormat="0" w:count="371">
+  <w:latentStyles w:defLockedState="0" w:defUIPriority="99" w:defSemiHidden="0" w:defUnhideWhenUsed="0" w:defQFormat="0" w:count="375">
     <w:lsdException w:name="Normal" w:uiPriority="0" w:qFormat="1"/>
     <w:lsdException w:name="heading 1" w:uiPriority="5" w:qFormat="1"/>
     <w:lsdException w:name="heading 2" w:semiHidden="1" w:uiPriority="4" w:unhideWhenUsed="1" w:qFormat="1"/>
@@ -4383,7 +5977,6 @@
     <w:lsdException w:name="HTML Sample" w:semiHidden="1" w:unhideWhenUsed="1"/>
     <w:lsdException w:name="HTML Typewriter" w:semiHidden="1" w:unhideWhenUsed="1"/>
     <w:lsdException w:name="HTML Variable" w:semiHidden="1" w:unhideWhenUsed="1"/>
-    <w:lsdException w:name="Normal Table" w:semiHidden="1" w:unhideWhenUsed="1"/>
     <w:lsdException w:name="annotation subject" w:semiHidden="1" w:unhideWhenUsed="1"/>
     <w:lsdException w:name="No List" w:semiHidden="1" w:unhideWhenUsed="1"/>
     <w:lsdException w:name="Outline List 1" w:semiHidden="1" w:unhideWhenUsed="1"/>
@@ -4427,10 +6020,8 @@
     <w:lsdException w:name="Table Elegant" w:semiHidden="1" w:unhideWhenUsed="1"/>
     <w:lsdException w:name="Table Professional" w:semiHidden="1" w:unhideWhenUsed="1"/>
     <w:lsdException w:name="Table Subtle 1" w:semiHidden="1" w:unhideWhenUsed="1"/>
-    <w:lsdException w:name="Table Subtle 2" w:semiHidden="1" w:unhideWhenUsed="1"/>
     <w:lsdException w:name="Table Web 1" w:semiHidden="1" w:unhideWhenUsed="1"/>
     <w:lsdException w:name="Table Web 2" w:semiHidden="1" w:unhideWhenUsed="1"/>
-    <w:lsdException w:name="Table Web 3" w:semiHidden="1" w:unhideWhenUsed="1"/>
     <w:lsdException w:name="Balloon Text" w:semiHidden="1" w:unhideWhenUsed="1"/>
     <w:lsdException w:name="Table Grid" w:uiPriority="39"/>
     <w:lsdException w:name="Table Theme" w:semiHidden="1" w:unhideWhenUsed="1"/>
@@ -4649,6 +6240,10 @@
     <w:lsdException w:name="List Table 5 Dark Accent 6" w:uiPriority="50"/>
     <w:lsdException w:name="List Table 6 Colorful Accent 6" w:uiPriority="51"/>
     <w:lsdException w:name="List Table 7 Colorful Accent 6" w:uiPriority="52"/>
+    <w:lsdException w:name="Mention" w:semiHidden="1" w:unhideWhenUsed="1"/>
+    <w:lsdException w:name="Smart Hyperlink" w:semiHidden="1" w:unhideWhenUsed="1"/>
+    <w:lsdException w:name="Hashtag" w:semiHidden="1" w:unhideWhenUsed="1"/>
+    <w:lsdException w:name="Unresolved Mention" w:semiHidden="1" w:unhideWhenUsed="1"/>
   </w:latentStyles>
   <w:style w:type="paragraph" w:default="1" w:styleId="Normal">
     <w:name w:val="Normal"/>
@@ -29806,7 +31401,7 @@
 </file>
 
 <file path=customXml/itemProps1.xml><?xml version="1.0" encoding="utf-8"?>
-<ds:datastoreItem xmlns:ds="http://schemas.openxmlformats.org/officeDocument/2006/customXml" ds:itemID="{3CD1B86A-A2E8-460B-9B7D-F6B0F7E553E2}">
+<ds:datastoreItem xmlns:ds="http://schemas.openxmlformats.org/officeDocument/2006/customXml" ds:itemID="{1E270EA6-D1EE-405E-BEA1-F1E90B3A8933}">
   <ds:schemaRefs>
     <ds:schemaRef ds:uri="http://schemas.openxmlformats.org/officeDocument/2006/bibliography"/>
   </ds:schemaRefs>

</xml_diff>